<commit_message>
Fix bug nearest_approach in helpers module; Update cost functions; Update weight for cost function; Update writeup report
</commit_message>
<xml_diff>
--- a/output_images/cost_functions.docx
+++ b/output_images/cost_functions.docx
@@ -1,6 +1,6 @@
 
 <file path=word/document.xml><?xml version="1.0" encoding="utf-8"?>
-<w:document xmlns:wpc="http://schemas.microsoft.com/office/word/2010/wordprocessingCanvas" xmlns:cx="http://schemas.microsoft.com/office/drawing/2014/chartex" xmlns:cx1="http://schemas.microsoft.com/office/drawing/2015/9/8/chartex" xmlns:mc="http://schemas.openxmlformats.org/markup-compatibility/2006" xmlns:o="urn:schemas-microsoft-com:office:office" xmlns:r="http://schemas.openxmlformats.org/officeDocument/2006/relationships" xmlns:m="http://schemas.openxmlformats.org/officeDocument/2006/math" xmlns:v="urn:schemas-microsoft-com:vml" xmlns:wp14="http://schemas.microsoft.com/office/word/2010/wordprocessingDrawing" xmlns:wp="http://schemas.openxmlformats.org/drawingml/2006/wordprocessingDrawing" xmlns:w10="urn:schemas-microsoft-com:office:word" xmlns:w="http://schemas.openxmlformats.org/wordprocessingml/2006/main" xmlns:w14="http://schemas.microsoft.com/office/word/2010/wordml" xmlns:w15="http://schemas.microsoft.com/office/word/2012/wordml" xmlns:w16se="http://schemas.microsoft.com/office/word/2015/wordml/symex" xmlns:wpg="http://schemas.microsoft.com/office/word/2010/wordprocessingGroup" xmlns:wpi="http://schemas.microsoft.com/office/word/2010/wordprocessingInk" xmlns:wne="http://schemas.microsoft.com/office/word/2006/wordml" xmlns:wps="http://schemas.microsoft.com/office/word/2010/wordprocessingShape" mc:Ignorable="w14 w15 w16se wp14">
+<w:document xmlns:wpc="http://schemas.microsoft.com/office/word/2010/wordprocessingCanvas" xmlns:cx="http://schemas.microsoft.com/office/drawing/2014/chartex" xmlns:cx1="http://schemas.microsoft.com/office/drawing/2015/9/8/chartex" xmlns:cx2="http://schemas.microsoft.com/office/drawing/2015/10/21/chartex" xmlns:cx3="http://schemas.microsoft.com/office/drawing/2016/5/9/chartex" xmlns:cx4="http://schemas.microsoft.com/office/drawing/2016/5/10/chartex" xmlns:cx5="http://schemas.microsoft.com/office/drawing/2016/5/11/chartex" xmlns:cx6="http://schemas.microsoft.com/office/drawing/2016/5/12/chartex" xmlns:cx7="http://schemas.microsoft.com/office/drawing/2016/5/13/chartex" xmlns:cx8="http://schemas.microsoft.com/office/drawing/2016/5/14/chartex" xmlns:mc="http://schemas.openxmlformats.org/markup-compatibility/2006" xmlns:aink="http://schemas.microsoft.com/office/drawing/2016/ink" xmlns:am3d="http://schemas.microsoft.com/office/drawing/2017/model3d" xmlns:o="urn:schemas-microsoft-com:office:office" xmlns:r="http://schemas.openxmlformats.org/officeDocument/2006/relationships" xmlns:m="http://schemas.openxmlformats.org/officeDocument/2006/math" xmlns:v="urn:schemas-microsoft-com:vml" xmlns:wp14="http://schemas.microsoft.com/office/word/2010/wordprocessingDrawing" xmlns:wp="http://schemas.openxmlformats.org/drawingml/2006/wordprocessingDrawing" xmlns:w10="urn:schemas-microsoft-com:office:word" xmlns:w="http://schemas.openxmlformats.org/wordprocessingml/2006/main" xmlns:w14="http://schemas.microsoft.com/office/word/2010/wordml" xmlns:w15="http://schemas.microsoft.com/office/word/2012/wordml" xmlns:w16cid="http://schemas.microsoft.com/office/word/2016/wordml/cid" xmlns:w16se="http://schemas.microsoft.com/office/word/2015/wordml/symex" xmlns:wpg="http://schemas.microsoft.com/office/word/2010/wordprocessingGroup" xmlns:wpi="http://schemas.microsoft.com/office/word/2010/wordprocessingInk" xmlns:wne="http://schemas.microsoft.com/office/word/2006/wordml" xmlns:wps="http://schemas.microsoft.com/office/word/2010/wordprocessingShape" mc:Ignorable="w14 w15 w16se w16cid wp14">
   <w:body>
     <w:p>
       <w:r>
@@ -109,13 +109,7 @@
             <w:rPr>
               <w:rFonts w:ascii="Cambria Math" w:hAnsi="Cambria Math"/>
             </w:rPr>
-            <m:t>-</m:t>
-          </m:r>
-          <m:r>
-            <w:rPr>
-              <w:rFonts w:ascii="Cambria Math" w:hAnsi="Cambria Math"/>
-            </w:rPr>
-            <m:t>1</m:t>
+            <m:t>-1</m:t>
           </m:r>
         </m:oMath>
       </m:oMathPara>
@@ -130,19 +124,7 @@
             <w:rPr>
               <w:rFonts w:ascii="Cambria Math" w:hAnsi="Cambria Math"/>
             </w:rPr>
-            <m:t>t-T→∞:cost</m:t>
-          </m:r>
-          <m:r>
-            <w:rPr>
-              <w:rFonts w:ascii="Cambria Math" w:hAnsi="Cambria Math"/>
-            </w:rPr>
-            <m:t>→</m:t>
-          </m:r>
-          <m:r>
-            <w:rPr>
-              <w:rFonts w:ascii="Cambria Math" w:hAnsi="Cambria Math"/>
-            </w:rPr>
-            <m:t>1</m:t>
+            <m:t>t-T→∞:cost→1</m:t>
           </m:r>
         </m:oMath>
       </m:oMathPara>
@@ -157,25 +139,7 @@
             <w:rPr>
               <w:rFonts w:ascii="Cambria Math" w:hAnsi="Cambria Math"/>
             </w:rPr>
-            <m:t>t-T</m:t>
-          </m:r>
-          <m:r>
-            <w:rPr>
-              <w:rFonts w:ascii="Cambria Math" w:hAnsi="Cambria Math"/>
-            </w:rPr>
-            <m:t>→0</m:t>
-          </m:r>
-          <m:r>
-            <w:rPr>
-              <w:rFonts w:ascii="Cambria Math" w:hAnsi="Cambria Math"/>
-            </w:rPr>
-            <m:t>:cost→</m:t>
-          </m:r>
-          <m:r>
-            <w:rPr>
-              <w:rFonts w:ascii="Cambria Math" w:hAnsi="Cambria Math"/>
-            </w:rPr>
-            <m:t>0</m:t>
+            <m:t>t-T→0:cost→0</m:t>
           </m:r>
         </m:oMath>
       </m:oMathPara>
@@ -191,6 +155,38 @@
           <m:jc m:val="left"/>
         </m:oMathParaPr>
         <m:oMath>
+          <m:f>
+            <m:fPr>
+              <m:ctrlPr>
+                <w:rPr>
+                  <w:rFonts w:ascii="Cambria Math" w:hAnsi="Cambria Math"/>
+                  <w:i/>
+                </w:rPr>
+              </m:ctrlPr>
+            </m:fPr>
+            <m:num>
+              <m:r>
+                <w:rPr>
+                  <w:rFonts w:ascii="Cambria Math" w:hAnsi="Cambria Math"/>
+                </w:rPr>
+                <m:t>1</m:t>
+              </m:r>
+            </m:num>
+            <m:den>
+              <m:r>
+                <w:rPr>
+                  <w:rFonts w:ascii="Cambria Math" w:hAnsi="Cambria Math"/>
+                </w:rPr>
+                <m:t>3</m:t>
+              </m:r>
+            </m:den>
+          </m:f>
+          <m:r>
+            <w:rPr>
+              <w:rFonts w:ascii="Cambria Math" w:hAnsi="Cambria Math"/>
+            </w:rPr>
+            <m:t>*</m:t>
+          </m:r>
           <m:d>
             <m:dPr>
               <m:ctrlPr>
@@ -201,76 +197,148 @@
               </m:ctrlPr>
             </m:dPr>
             <m:e>
-              <m:f>
-                <m:fPr>
+              <m:d>
+                <m:dPr>
                   <m:ctrlPr>
                     <w:rPr>
                       <w:rFonts w:ascii="Cambria Math" w:hAnsi="Cambria Math"/>
                       <w:i/>
                     </w:rPr>
                   </m:ctrlPr>
-                </m:fPr>
-                <m:num>
-                  <m:r>
-                    <w:rPr>
-                      <w:rFonts w:ascii="Cambria Math" w:hAnsi="Cambria Math"/>
-                    </w:rPr>
-                    <m:t>2</m:t>
-                  </m:r>
-                </m:num>
-                <m:den>
-                  <m:r>
-                    <w:rPr>
-                      <w:rFonts w:ascii="Cambria Math" w:hAnsi="Cambria Math"/>
-                    </w:rPr>
-                    <m:t>1+</m:t>
-                  </m:r>
-                  <m:sSup>
-                    <m:sSupPr>
+                </m:dPr>
+                <m:e>
+                  <m:f>
+                    <m:fPr>
                       <m:ctrlPr>
                         <w:rPr>
                           <w:rFonts w:ascii="Cambria Math" w:hAnsi="Cambria Math"/>
                           <w:i/>
                         </w:rPr>
                       </m:ctrlPr>
-                    </m:sSupPr>
-                    <m:e>
+                    </m:fPr>
+                    <m:num>
                       <m:r>
                         <w:rPr>
                           <w:rFonts w:ascii="Cambria Math" w:hAnsi="Cambria Math"/>
                         </w:rPr>
-                        <m:t>e</m:t>
+                        <m:t>2</m:t>
                       </m:r>
-                    </m:e>
-                    <m:sup>
+                    </m:num>
+                    <m:den>
                       <m:r>
                         <w:rPr>
                           <w:rFonts w:ascii="Cambria Math" w:hAnsi="Cambria Math"/>
                         </w:rPr>
-                        <m:t>-</m:t>
+                        <m:t>1+</m:t>
                       </m:r>
-                      <m:f>
-                        <m:fPr>
+                      <m:sSup>
+                        <m:sSupPr>
                           <m:ctrlPr>
                             <w:rPr>
                               <w:rFonts w:ascii="Cambria Math" w:hAnsi="Cambria Math"/>
                               <w:i/>
                             </w:rPr>
                           </m:ctrlPr>
-                        </m:fPr>
-                        <m:num>
-                          <m:d>
-                            <m:dPr>
-                              <m:begChr m:val="|"/>
-                              <m:endChr m:val="|"/>
+                        </m:sSupPr>
+                        <m:e>
+                          <m:r>
+                            <w:rPr>
+                              <w:rFonts w:ascii="Cambria Math" w:hAnsi="Cambria Math"/>
+                            </w:rPr>
+                            <m:t>e</m:t>
+                          </m:r>
+                        </m:e>
+                        <m:sup>
+                          <m:r>
+                            <w:rPr>
+                              <w:rFonts w:ascii="Cambria Math" w:hAnsi="Cambria Math"/>
+                            </w:rPr>
+                            <m:t>-</m:t>
+                          </m:r>
+                          <m:f>
+                            <m:fPr>
                               <m:ctrlPr>
                                 <w:rPr>
                                   <w:rFonts w:ascii="Cambria Math" w:hAnsi="Cambria Math"/>
                                   <w:i/>
                                 </w:rPr>
                               </m:ctrlPr>
-                            </m:dPr>
-                            <m:e>
+                            </m:fPr>
+                            <m:num>
+                              <m:d>
+                                <m:dPr>
+                                  <m:begChr m:val="|"/>
+                                  <m:endChr m:val="|"/>
+                                  <m:ctrlPr>
+                                    <w:rPr>
+                                      <w:rFonts w:ascii="Cambria Math" w:hAnsi="Cambria Math"/>
+                                      <w:i/>
+                                    </w:rPr>
+                                  </m:ctrlPr>
+                                </m:dPr>
+                                <m:e>
+                                  <m:sSub>
+                                    <m:sSubPr>
+                                      <m:ctrlPr>
+                                        <w:rPr>
+                                          <w:rFonts w:ascii="Cambria Math" w:hAnsi="Cambria Math"/>
+                                          <w:i/>
+                                        </w:rPr>
+                                      </m:ctrlPr>
+                                    </m:sSubPr>
+                                    <m:e>
+                                      <m:r>
+                                        <w:rPr>
+                                          <w:rFonts w:ascii="Cambria Math" w:hAnsi="Cambria Math"/>
+                                        </w:rPr>
+                                        <m:t>s</m:t>
+                                      </m:r>
+                                    </m:e>
+                                    <m:sub>
+                                      <m:r>
+                                        <w:rPr>
+                                          <w:rFonts w:ascii="Cambria Math" w:hAnsi="Cambria Math"/>
+                                        </w:rPr>
+                                        <m:t>act</m:t>
+                                      </m:r>
+                                    </m:sub>
+                                  </m:sSub>
+                                  <m:r>
+                                    <w:rPr>
+                                      <w:rFonts w:ascii="Cambria Math" w:hAnsi="Cambria Math"/>
+                                    </w:rPr>
+                                    <m:t>-</m:t>
+                                  </m:r>
+                                  <m:sSub>
+                                    <m:sSubPr>
+                                      <m:ctrlPr>
+                                        <w:rPr>
+                                          <w:rFonts w:ascii="Cambria Math" w:hAnsi="Cambria Math"/>
+                                          <w:i/>
+                                        </w:rPr>
+                                      </m:ctrlPr>
+                                    </m:sSubPr>
+                                    <m:e>
+                                      <m:r>
+                                        <w:rPr>
+                                          <w:rFonts w:ascii="Cambria Math" w:hAnsi="Cambria Math"/>
+                                        </w:rPr>
+                                        <m:t>s</m:t>
+                                      </m:r>
+                                    </m:e>
+                                    <m:sub>
+                                      <m:r>
+                                        <w:rPr>
+                                          <w:rFonts w:ascii="Cambria Math" w:hAnsi="Cambria Math"/>
+                                        </w:rPr>
+                                        <m:t>exp</m:t>
+                                      </m:r>
+                                    </m:sub>
+                                  </m:sSub>
+                                </m:e>
+                              </m:d>
+                            </m:num>
+                            <m:den>
                               <m:sSub>
                                 <m:sSubPr>
                                   <m:ctrlPr>
@@ -285,7 +353,7 @@
                                     <w:rPr>
                                       <w:rFonts w:ascii="Cambria Math" w:hAnsi="Cambria Math"/>
                                     </w:rPr>
-                                    <m:t>s</m:t>
+                                    <m:t>σ</m:t>
                                   </m:r>
                                 </m:e>
                                 <m:sub>
@@ -293,16 +361,198 @@
                                     <w:rPr>
                                       <w:rFonts w:ascii="Cambria Math" w:hAnsi="Cambria Math"/>
                                     </w:rPr>
-                                    <m:t>act</m:t>
+                                    <m:t>s</m:t>
                                   </m:r>
                                 </m:sub>
                               </m:sSub>
-                              <m:r>
+                            </m:den>
+                          </m:f>
+                        </m:sup>
+                      </m:sSup>
+                    </m:den>
+                  </m:f>
+                  <m:r>
+                    <w:rPr>
+                      <w:rFonts w:ascii="Cambria Math" w:hAnsi="Cambria Math"/>
+                    </w:rPr>
+                    <m:t>-1</m:t>
+                  </m:r>
+                </m:e>
+              </m:d>
+              <m:r>
+                <w:rPr>
+                  <w:rFonts w:ascii="Cambria Math" w:hAnsi="Cambria Math"/>
+                </w:rPr>
+                <m:t>+</m:t>
+              </m:r>
+              <m:d>
+                <m:dPr>
+                  <m:ctrlPr>
+                    <w:rPr>
+                      <w:rFonts w:ascii="Cambria Math" w:hAnsi="Cambria Math"/>
+                      <w:i/>
+                    </w:rPr>
+                  </m:ctrlPr>
+                </m:dPr>
+                <m:e>
+                  <m:f>
+                    <m:fPr>
+                      <m:ctrlPr>
+                        <w:rPr>
+                          <w:rFonts w:ascii="Cambria Math" w:hAnsi="Cambria Math"/>
+                          <w:i/>
+                        </w:rPr>
+                      </m:ctrlPr>
+                    </m:fPr>
+                    <m:num>
+                      <m:r>
+                        <w:rPr>
+                          <w:rFonts w:ascii="Cambria Math" w:hAnsi="Cambria Math"/>
+                        </w:rPr>
+                        <m:t>2</m:t>
+                      </m:r>
+                    </m:num>
+                    <m:den>
+                      <m:r>
+                        <w:rPr>
+                          <w:rFonts w:ascii="Cambria Math" w:hAnsi="Cambria Math"/>
+                        </w:rPr>
+                        <m:t>1+</m:t>
+                      </m:r>
+                      <m:sSup>
+                        <m:sSupPr>
+                          <m:ctrlPr>
+                            <w:rPr>
+                              <w:rFonts w:ascii="Cambria Math" w:hAnsi="Cambria Math"/>
+                              <w:i/>
+                            </w:rPr>
+                          </m:ctrlPr>
+                        </m:sSupPr>
+                        <m:e>
+                          <m:r>
+                            <w:rPr>
+                              <w:rFonts w:ascii="Cambria Math" w:hAnsi="Cambria Math"/>
+                            </w:rPr>
+                            <m:t>e</m:t>
+                          </m:r>
+                        </m:e>
+                        <m:sup>
+                          <m:r>
+                            <w:rPr>
+                              <w:rFonts w:ascii="Cambria Math" w:hAnsi="Cambria Math"/>
+                            </w:rPr>
+                            <m:t>-</m:t>
+                          </m:r>
+                          <m:f>
+                            <m:fPr>
+                              <m:ctrlPr>
                                 <w:rPr>
                                   <w:rFonts w:ascii="Cambria Math" w:hAnsi="Cambria Math"/>
+                                  <w:i/>
                                 </w:rPr>
-                                <m:t>-</m:t>
-                              </m:r>
+                              </m:ctrlPr>
+                            </m:fPr>
+                            <m:num>
+                              <m:d>
+                                <m:dPr>
+                                  <m:begChr m:val="|"/>
+                                  <m:endChr m:val="|"/>
+                                  <m:ctrlPr>
+                                    <w:rPr>
+                                      <w:rFonts w:ascii="Cambria Math" w:hAnsi="Cambria Math"/>
+                                      <w:i/>
+                                    </w:rPr>
+                                  </m:ctrlPr>
+                                </m:dPr>
+                                <m:e>
+                                  <m:sSub>
+                                    <m:sSubPr>
+                                      <m:ctrlPr>
+                                        <w:rPr>
+                                          <w:rFonts w:ascii="Cambria Math" w:hAnsi="Cambria Math"/>
+                                          <w:i/>
+                                        </w:rPr>
+                                      </m:ctrlPr>
+                                    </m:sSubPr>
+                                    <m:e>
+                                      <m:acc>
+                                        <m:accPr>
+                                          <m:chr m:val="̇"/>
+                                          <m:ctrlPr>
+                                            <w:rPr>
+                                              <w:rFonts w:ascii="Cambria Math" w:hAnsi="Cambria Math"/>
+                                              <w:i/>
+                                            </w:rPr>
+                                          </m:ctrlPr>
+                                        </m:accPr>
+                                        <m:e>
+                                          <m:r>
+                                            <w:rPr>
+                                              <w:rFonts w:ascii="Cambria Math" w:hAnsi="Cambria Math"/>
+                                            </w:rPr>
+                                            <m:t>s</m:t>
+                                          </m:r>
+                                        </m:e>
+                                      </m:acc>
+                                    </m:e>
+                                    <m:sub>
+                                      <m:r>
+                                        <w:rPr>
+                                          <w:rFonts w:ascii="Cambria Math" w:hAnsi="Cambria Math"/>
+                                        </w:rPr>
+                                        <m:t>act</m:t>
+                                      </m:r>
+                                    </m:sub>
+                                  </m:sSub>
+                                  <m:r>
+                                    <w:rPr>
+                                      <w:rFonts w:ascii="Cambria Math" w:hAnsi="Cambria Math"/>
+                                    </w:rPr>
+                                    <m:t>-</m:t>
+                                  </m:r>
+                                  <m:sSub>
+                                    <m:sSubPr>
+                                      <m:ctrlPr>
+                                        <w:rPr>
+                                          <w:rFonts w:ascii="Cambria Math" w:hAnsi="Cambria Math"/>
+                                          <w:i/>
+                                        </w:rPr>
+                                      </m:ctrlPr>
+                                    </m:sSubPr>
+                                    <m:e>
+                                      <m:acc>
+                                        <m:accPr>
+                                          <m:chr m:val="̇"/>
+                                          <m:ctrlPr>
+                                            <w:rPr>
+                                              <w:rFonts w:ascii="Cambria Math" w:hAnsi="Cambria Math"/>
+                                              <w:i/>
+                                            </w:rPr>
+                                          </m:ctrlPr>
+                                        </m:accPr>
+                                        <m:e>
+                                          <m:r>
+                                            <w:rPr>
+                                              <w:rFonts w:ascii="Cambria Math" w:hAnsi="Cambria Math"/>
+                                            </w:rPr>
+                                            <m:t>s</m:t>
+                                          </m:r>
+                                        </m:e>
+                                      </m:acc>
+                                    </m:e>
+                                    <m:sub>
+                                      <m:r>
+                                        <w:rPr>
+                                          <w:rFonts w:ascii="Cambria Math" w:hAnsi="Cambria Math"/>
+                                        </w:rPr>
+                                        <m:t>exp</m:t>
+                                      </m:r>
+                                    </m:sub>
+                                  </m:sSub>
+                                </m:e>
+                              </m:d>
+                            </m:num>
+                            <m:den>
                               <m:sSub>
                                 <m:sSubPr>
                                   <m:ctrlPr>
@@ -317,164 +567,10 @@
                                     <w:rPr>
                                       <w:rFonts w:ascii="Cambria Math" w:hAnsi="Cambria Math"/>
                                     </w:rPr>
-                                    <m:t>s</m:t>
+                                    <m:t>σ</m:t>
                                   </m:r>
                                 </m:e>
                                 <m:sub>
-                                  <m:r>
-                                    <w:rPr>
-                                      <w:rFonts w:ascii="Cambria Math" w:hAnsi="Cambria Math"/>
-                                    </w:rPr>
-                                    <m:t>exp</m:t>
-                                  </m:r>
-                                </m:sub>
-                              </m:sSub>
-                            </m:e>
-                          </m:d>
-                        </m:num>
-                        <m:den>
-                          <m:sSub>
-                            <m:sSubPr>
-                              <m:ctrlPr>
-                                <w:rPr>
-                                  <w:rFonts w:ascii="Cambria Math" w:hAnsi="Cambria Math"/>
-                                  <w:i/>
-                                </w:rPr>
-                              </m:ctrlPr>
-                            </m:sSubPr>
-                            <m:e>
-                              <m:r>
-                                <w:rPr>
-                                  <w:rFonts w:ascii="Cambria Math" w:hAnsi="Cambria Math"/>
-                                </w:rPr>
-                                <m:t>σ</m:t>
-                              </m:r>
-                            </m:e>
-                            <m:sub>
-                              <m:r>
-                                <w:rPr>
-                                  <w:rFonts w:ascii="Cambria Math" w:hAnsi="Cambria Math"/>
-                                </w:rPr>
-                                <m:t>s</m:t>
-                              </m:r>
-                            </m:sub>
-                          </m:sSub>
-                        </m:den>
-                      </m:f>
-                    </m:sup>
-                  </m:sSup>
-                </m:den>
-              </m:f>
-              <m:r>
-                <w:rPr>
-                  <w:rFonts w:ascii="Cambria Math" w:hAnsi="Cambria Math"/>
-                </w:rPr>
-                <m:t>-</m:t>
-              </m:r>
-              <m:r>
-                <w:rPr>
-                  <w:rFonts w:ascii="Cambria Math" w:hAnsi="Cambria Math"/>
-                </w:rPr>
-                <m:t>1</m:t>
-              </m:r>
-            </m:e>
-          </m:d>
-          <m:r>
-            <w:rPr>
-              <w:rFonts w:ascii="Cambria Math" w:hAnsi="Cambria Math"/>
-            </w:rPr>
-            <m:t>+</m:t>
-          </m:r>
-          <m:d>
-            <m:dPr>
-              <m:ctrlPr>
-                <w:rPr>
-                  <w:rFonts w:ascii="Cambria Math" w:hAnsi="Cambria Math"/>
-                  <w:i/>
-                </w:rPr>
-              </m:ctrlPr>
-            </m:dPr>
-            <m:e>
-              <m:f>
-                <m:fPr>
-                  <m:ctrlPr>
-                    <w:rPr>
-                      <w:rFonts w:ascii="Cambria Math" w:hAnsi="Cambria Math"/>
-                      <w:i/>
-                    </w:rPr>
-                  </m:ctrlPr>
-                </m:fPr>
-                <m:num>
-                  <m:r>
-                    <w:rPr>
-                      <w:rFonts w:ascii="Cambria Math" w:hAnsi="Cambria Math"/>
-                    </w:rPr>
-                    <m:t>2</m:t>
-                  </m:r>
-                </m:num>
-                <m:den>
-                  <m:r>
-                    <w:rPr>
-                      <w:rFonts w:ascii="Cambria Math" w:hAnsi="Cambria Math"/>
-                    </w:rPr>
-                    <m:t>1+</m:t>
-                  </m:r>
-                  <m:sSup>
-                    <m:sSupPr>
-                      <m:ctrlPr>
-                        <w:rPr>
-                          <w:rFonts w:ascii="Cambria Math" w:hAnsi="Cambria Math"/>
-                          <w:i/>
-                        </w:rPr>
-                      </m:ctrlPr>
-                    </m:sSupPr>
-                    <m:e>
-                      <m:r>
-                        <w:rPr>
-                          <w:rFonts w:ascii="Cambria Math" w:hAnsi="Cambria Math"/>
-                        </w:rPr>
-                        <m:t>e</m:t>
-                      </m:r>
-                    </m:e>
-                    <m:sup>
-                      <m:r>
-                        <w:rPr>
-                          <w:rFonts w:ascii="Cambria Math" w:hAnsi="Cambria Math"/>
-                        </w:rPr>
-                        <m:t>-</m:t>
-                      </m:r>
-                      <m:f>
-                        <m:fPr>
-                          <m:ctrlPr>
-                            <w:rPr>
-                              <w:rFonts w:ascii="Cambria Math" w:hAnsi="Cambria Math"/>
-                              <w:i/>
-                            </w:rPr>
-                          </m:ctrlPr>
-                        </m:fPr>
-                        <m:num>
-                          <m:d>
-                            <m:dPr>
-                              <m:begChr m:val="|"/>
-                              <m:endChr m:val="|"/>
-                              <m:ctrlPr>
-                                <w:rPr>
-                                  <w:rFonts w:ascii="Cambria Math" w:hAnsi="Cambria Math"/>
-                                  <w:i/>
-                                </w:rPr>
-                              </m:ctrlPr>
-                            </m:dPr>
-                            <m:e>
-                              <m:sSub>
-                                <m:sSubPr>
-                                  <m:ctrlPr>
-                                    <w:rPr>
-                                      <w:rFonts w:ascii="Cambria Math" w:hAnsi="Cambria Math"/>
-                                      <w:i/>
-                                    </w:rPr>
-                                  </m:ctrlPr>
-                                </m:sSubPr>
-                                <m:e>
                                   <m:acc>
                                     <m:accPr>
                                       <m:chr m:val="̇"/>
@@ -494,22 +590,196 @@
                                       </m:r>
                                     </m:e>
                                   </m:acc>
-                                </m:e>
-                                <m:sub>
+                                </m:sub>
+                              </m:sSub>
+                            </m:den>
+                          </m:f>
+                        </m:sup>
+                      </m:sSup>
+                    </m:den>
+                  </m:f>
+                  <m:r>
+                    <w:rPr>
+                      <w:rFonts w:ascii="Cambria Math" w:hAnsi="Cambria Math"/>
+                    </w:rPr>
+                    <m:t>-1</m:t>
+                  </m:r>
+                </m:e>
+              </m:d>
+              <m:r>
+                <w:rPr>
+                  <w:rFonts w:ascii="Cambria Math" w:hAnsi="Cambria Math"/>
+                </w:rPr>
+                <m:t>+</m:t>
+              </m:r>
+              <m:d>
+                <m:dPr>
+                  <m:ctrlPr>
+                    <w:rPr>
+                      <w:rFonts w:ascii="Cambria Math" w:hAnsi="Cambria Math"/>
+                      <w:i/>
+                    </w:rPr>
+                  </m:ctrlPr>
+                </m:dPr>
+                <m:e>
+                  <m:f>
+                    <m:fPr>
+                      <m:ctrlPr>
+                        <w:rPr>
+                          <w:rFonts w:ascii="Cambria Math" w:hAnsi="Cambria Math"/>
+                          <w:i/>
+                        </w:rPr>
+                      </m:ctrlPr>
+                    </m:fPr>
+                    <m:num>
+                      <m:r>
+                        <w:rPr>
+                          <w:rFonts w:ascii="Cambria Math" w:hAnsi="Cambria Math"/>
+                        </w:rPr>
+                        <m:t>2</m:t>
+                      </m:r>
+                    </m:num>
+                    <m:den>
+                      <m:r>
+                        <w:rPr>
+                          <w:rFonts w:ascii="Cambria Math" w:hAnsi="Cambria Math"/>
+                        </w:rPr>
+                        <m:t>1+</m:t>
+                      </m:r>
+                      <m:sSup>
+                        <m:sSupPr>
+                          <m:ctrlPr>
+                            <w:rPr>
+                              <w:rFonts w:ascii="Cambria Math" w:hAnsi="Cambria Math"/>
+                              <w:i/>
+                            </w:rPr>
+                          </m:ctrlPr>
+                        </m:sSupPr>
+                        <m:e>
+                          <m:r>
+                            <w:rPr>
+                              <w:rFonts w:ascii="Cambria Math" w:hAnsi="Cambria Math"/>
+                            </w:rPr>
+                            <m:t>e</m:t>
+                          </m:r>
+                        </m:e>
+                        <m:sup>
+                          <m:r>
+                            <w:rPr>
+                              <w:rFonts w:ascii="Cambria Math" w:hAnsi="Cambria Math"/>
+                            </w:rPr>
+                            <m:t>-</m:t>
+                          </m:r>
+                          <m:f>
+                            <m:fPr>
+                              <m:ctrlPr>
+                                <w:rPr>
+                                  <w:rFonts w:ascii="Cambria Math" w:hAnsi="Cambria Math"/>
+                                  <w:i/>
+                                </w:rPr>
+                              </m:ctrlPr>
+                            </m:fPr>
+                            <m:num>
+                              <m:d>
+                                <m:dPr>
+                                  <m:begChr m:val="|"/>
+                                  <m:endChr m:val="|"/>
+                                  <m:ctrlPr>
+                                    <w:rPr>
+                                      <w:rFonts w:ascii="Cambria Math" w:hAnsi="Cambria Math"/>
+                                      <w:i/>
+                                    </w:rPr>
+                                  </m:ctrlPr>
+                                </m:dPr>
+                                <m:e>
+                                  <m:sSub>
+                                    <m:sSubPr>
+                                      <m:ctrlPr>
+                                        <w:rPr>
+                                          <w:rFonts w:ascii="Cambria Math" w:hAnsi="Cambria Math"/>
+                                          <w:i/>
+                                        </w:rPr>
+                                      </m:ctrlPr>
+                                    </m:sSubPr>
+                                    <m:e>
+                                      <m:acc>
+                                        <m:accPr>
+                                          <m:chr m:val="̈"/>
+                                          <m:ctrlPr>
+                                            <w:rPr>
+                                              <w:rFonts w:ascii="Cambria Math" w:hAnsi="Cambria Math"/>
+                                              <w:i/>
+                                            </w:rPr>
+                                          </m:ctrlPr>
+                                        </m:accPr>
+                                        <m:e>
+                                          <m:r>
+                                            <w:rPr>
+                                              <w:rFonts w:ascii="Cambria Math" w:hAnsi="Cambria Math"/>
+                                            </w:rPr>
+                                            <m:t>s</m:t>
+                                          </m:r>
+                                        </m:e>
+                                      </m:acc>
+                                    </m:e>
+                                    <m:sub>
+                                      <m:r>
+                                        <w:rPr>
+                                          <w:rFonts w:ascii="Cambria Math" w:hAnsi="Cambria Math"/>
+                                        </w:rPr>
+                                        <m:t>act</m:t>
+                                      </m:r>
+                                    </m:sub>
+                                  </m:sSub>
                                   <m:r>
                                     <w:rPr>
                                       <w:rFonts w:ascii="Cambria Math" w:hAnsi="Cambria Math"/>
                                     </w:rPr>
-                                    <m:t>act</m:t>
+                                    <m:t>-</m:t>
                                   </m:r>
-                                </m:sub>
-                              </m:sSub>
-                              <m:r>
-                                <w:rPr>
-                                  <w:rFonts w:ascii="Cambria Math" w:hAnsi="Cambria Math"/>
-                                </w:rPr>
-                                <m:t>-</m:t>
-                              </m:r>
+                                  <m:sSub>
+                                    <m:sSubPr>
+                                      <m:ctrlPr>
+                                        <w:rPr>
+                                          <w:rFonts w:ascii="Cambria Math" w:hAnsi="Cambria Math"/>
+                                          <w:i/>
+                                        </w:rPr>
+                                      </m:ctrlPr>
+                                    </m:sSubPr>
+                                    <m:e>
+                                      <m:acc>
+                                        <m:accPr>
+                                          <m:chr m:val="̈"/>
+                                          <m:ctrlPr>
+                                            <w:rPr>
+                                              <w:rFonts w:ascii="Cambria Math" w:hAnsi="Cambria Math"/>
+                                              <w:i/>
+                                            </w:rPr>
+                                          </m:ctrlPr>
+                                        </m:accPr>
+                                        <m:e>
+                                          <m:r>
+                                            <w:rPr>
+                                              <w:rFonts w:ascii="Cambria Math" w:hAnsi="Cambria Math"/>
+                                            </w:rPr>
+                                            <m:t>s</m:t>
+                                          </m:r>
+                                        </m:e>
+                                      </m:acc>
+                                    </m:e>
+                                    <m:sub>
+                                      <m:r>
+                                        <w:rPr>
+                                          <w:rFonts w:ascii="Cambria Math" w:hAnsi="Cambria Math"/>
+                                        </w:rPr>
+                                        <m:t>exp</m:t>
+                                      </m:r>
+                                    </m:sub>
+                                  </m:sSub>
+                                </m:e>
+                              </m:d>
+                            </m:num>
+                            <m:den>
                               <m:sSub>
                                 <m:sSubPr>
                                   <m:ctrlPr>
@@ -520,194 +790,14 @@
                                   </m:ctrlPr>
                                 </m:sSubPr>
                                 <m:e>
-                                  <m:acc>
-                                    <m:accPr>
-                                      <m:chr m:val="̇"/>
-                                      <m:ctrlPr>
-                                        <w:rPr>
-                                          <w:rFonts w:ascii="Cambria Math" w:hAnsi="Cambria Math"/>
-                                          <w:i/>
-                                        </w:rPr>
-                                      </m:ctrlPr>
-                                    </m:accPr>
-                                    <m:e>
-                                      <m:r>
-                                        <w:rPr>
-                                          <w:rFonts w:ascii="Cambria Math" w:hAnsi="Cambria Math"/>
-                                        </w:rPr>
-                                        <m:t>s</m:t>
-                                      </m:r>
-                                    </m:e>
-                                  </m:acc>
-                                </m:e>
-                                <m:sub>
                                   <m:r>
                                     <w:rPr>
                                       <w:rFonts w:ascii="Cambria Math" w:hAnsi="Cambria Math"/>
                                     </w:rPr>
-                                    <m:t>exp</m:t>
-                                  </m:r>
-                                </m:sub>
-                              </m:sSub>
-                            </m:e>
-                          </m:d>
-                        </m:num>
-                        <m:den>
-                          <m:sSub>
-                            <m:sSubPr>
-                              <m:ctrlPr>
-                                <w:rPr>
-                                  <w:rFonts w:ascii="Cambria Math" w:hAnsi="Cambria Math"/>
-                                  <w:i/>
-                                </w:rPr>
-                              </m:ctrlPr>
-                            </m:sSubPr>
-                            <m:e>
-                              <m:r>
-                                <w:rPr>
-                                  <w:rFonts w:ascii="Cambria Math" w:hAnsi="Cambria Math"/>
-                                </w:rPr>
-                                <m:t>σ</m:t>
-                              </m:r>
-                            </m:e>
-                            <m:sub>
-                              <m:acc>
-                                <m:accPr>
-                                  <m:chr m:val="̇"/>
-                                  <m:ctrlPr>
-                                    <w:rPr>
-                                      <w:rFonts w:ascii="Cambria Math" w:hAnsi="Cambria Math"/>
-                                      <w:i/>
-                                    </w:rPr>
-                                  </m:ctrlPr>
-                                </m:accPr>
-                                <m:e>
-                                  <m:r>
-                                    <w:rPr>
-                                      <w:rFonts w:ascii="Cambria Math" w:hAnsi="Cambria Math"/>
-                                    </w:rPr>
-                                    <m:t>s</m:t>
+                                    <m:t>σ</m:t>
                                   </m:r>
                                 </m:e>
-                              </m:acc>
-                            </m:sub>
-                          </m:sSub>
-                        </m:den>
-                      </m:f>
-                    </m:sup>
-                  </m:sSup>
-                </m:den>
-              </m:f>
-              <m:r>
-                <w:rPr>
-                  <w:rFonts w:ascii="Cambria Math" w:hAnsi="Cambria Math"/>
-                </w:rPr>
-                <m:t>-</m:t>
-              </m:r>
-              <m:r>
-                <w:rPr>
-                  <w:rFonts w:ascii="Cambria Math" w:hAnsi="Cambria Math"/>
-                </w:rPr>
-                <m:t>1</m:t>
-              </m:r>
-            </m:e>
-          </m:d>
-          <m:r>
-            <w:rPr>
-              <w:rFonts w:ascii="Cambria Math" w:hAnsi="Cambria Math"/>
-            </w:rPr>
-            <m:t>+</m:t>
-          </m:r>
-          <m:d>
-            <m:dPr>
-              <m:ctrlPr>
-                <w:rPr>
-                  <w:rFonts w:ascii="Cambria Math" w:hAnsi="Cambria Math"/>
-                  <w:i/>
-                </w:rPr>
-              </m:ctrlPr>
-            </m:dPr>
-            <m:e>
-              <m:f>
-                <m:fPr>
-                  <m:ctrlPr>
-                    <w:rPr>
-                      <w:rFonts w:ascii="Cambria Math" w:hAnsi="Cambria Math"/>
-                      <w:i/>
-                    </w:rPr>
-                  </m:ctrlPr>
-                </m:fPr>
-                <m:num>
-                  <m:r>
-                    <w:rPr>
-                      <w:rFonts w:ascii="Cambria Math" w:hAnsi="Cambria Math"/>
-                    </w:rPr>
-                    <m:t>2</m:t>
-                  </m:r>
-                </m:num>
-                <m:den>
-                  <m:r>
-                    <w:rPr>
-                      <w:rFonts w:ascii="Cambria Math" w:hAnsi="Cambria Math"/>
-                    </w:rPr>
-                    <m:t>1+</m:t>
-                  </m:r>
-                  <m:sSup>
-                    <m:sSupPr>
-                      <m:ctrlPr>
-                        <w:rPr>
-                          <w:rFonts w:ascii="Cambria Math" w:hAnsi="Cambria Math"/>
-                          <w:i/>
-                        </w:rPr>
-                      </m:ctrlPr>
-                    </m:sSupPr>
-                    <m:e>
-                      <m:r>
-                        <w:rPr>
-                          <w:rFonts w:ascii="Cambria Math" w:hAnsi="Cambria Math"/>
-                        </w:rPr>
-                        <m:t>e</m:t>
-                      </m:r>
-                    </m:e>
-                    <m:sup>
-                      <m:r>
-                        <w:rPr>
-                          <w:rFonts w:ascii="Cambria Math" w:hAnsi="Cambria Math"/>
-                        </w:rPr>
-                        <m:t>-</m:t>
-                      </m:r>
-                      <m:f>
-                        <m:fPr>
-                          <m:ctrlPr>
-                            <w:rPr>
-                              <w:rFonts w:ascii="Cambria Math" w:hAnsi="Cambria Math"/>
-                              <w:i/>
-                            </w:rPr>
-                          </m:ctrlPr>
-                        </m:fPr>
-                        <m:num>
-                          <m:d>
-                            <m:dPr>
-                              <m:begChr m:val="|"/>
-                              <m:endChr m:val="|"/>
-                              <m:ctrlPr>
-                                <w:rPr>
-                                  <w:rFonts w:ascii="Cambria Math" w:hAnsi="Cambria Math"/>
-                                  <w:i/>
-                                </w:rPr>
-                              </m:ctrlPr>
-                            </m:dPr>
-                            <m:e>
-                              <m:sSub>
-                                <m:sSubPr>
-                                  <m:ctrlPr>
-                                    <w:rPr>
-                                      <w:rFonts w:ascii="Cambria Math" w:hAnsi="Cambria Math"/>
-                                      <w:i/>
-                                    </w:rPr>
-                                  </m:ctrlPr>
-                                </m:sSubPr>
-                                <m:e>
+                                <m:sub>
                                   <m:acc>
                                     <m:accPr>
                                       <m:chr m:val="̈"/>
@@ -727,122 +817,22 @@
                                       </m:r>
                                     </m:e>
                                   </m:acc>
-                                </m:e>
-                                <m:sub>
-                                  <m:r>
-                                    <w:rPr>
-                                      <w:rFonts w:ascii="Cambria Math" w:hAnsi="Cambria Math"/>
-                                    </w:rPr>
-                                    <m:t>act</m:t>
-                                  </m:r>
                                 </m:sub>
                               </m:sSub>
-                              <m:r>
-                                <w:rPr>
-                                  <w:rFonts w:ascii="Cambria Math" w:hAnsi="Cambria Math"/>
-                                </w:rPr>
-                                <m:t>-</m:t>
-                              </m:r>
-                              <m:sSub>
-                                <m:sSubPr>
-                                  <m:ctrlPr>
-                                    <w:rPr>
-                                      <w:rFonts w:ascii="Cambria Math" w:hAnsi="Cambria Math"/>
-                                      <w:i/>
-                                    </w:rPr>
-                                  </m:ctrlPr>
-                                </m:sSubPr>
-                                <m:e>
-                                  <m:acc>
-                                    <m:accPr>
-                                      <m:chr m:val="̈"/>
-                                      <m:ctrlPr>
-                                        <w:rPr>
-                                          <w:rFonts w:ascii="Cambria Math" w:hAnsi="Cambria Math"/>
-                                          <w:i/>
-                                        </w:rPr>
-                                      </m:ctrlPr>
-                                    </m:accPr>
-                                    <m:e>
-                                      <m:r>
-                                        <w:rPr>
-                                          <w:rFonts w:ascii="Cambria Math" w:hAnsi="Cambria Math"/>
-                                        </w:rPr>
-                                        <m:t>s</m:t>
-                                      </m:r>
-                                    </m:e>
-                                  </m:acc>
-                                </m:e>
-                                <m:sub>
-                                  <m:r>
-                                    <w:rPr>
-                                      <w:rFonts w:ascii="Cambria Math" w:hAnsi="Cambria Math"/>
-                                    </w:rPr>
-                                    <m:t>exp</m:t>
-                                  </m:r>
-                                </m:sub>
-                              </m:sSub>
-                            </m:e>
-                          </m:d>
-                        </m:num>
-                        <m:den>
-                          <m:sSub>
-                            <m:sSubPr>
-                              <m:ctrlPr>
-                                <w:rPr>
-                                  <w:rFonts w:ascii="Cambria Math" w:hAnsi="Cambria Math"/>
-                                  <w:i/>
-                                </w:rPr>
-                              </m:ctrlPr>
-                            </m:sSubPr>
-                            <m:e>
-                              <m:r>
-                                <w:rPr>
-                                  <w:rFonts w:ascii="Cambria Math" w:hAnsi="Cambria Math"/>
-                                </w:rPr>
-                                <m:t>σ</m:t>
-                              </m:r>
-                            </m:e>
-                            <m:sub>
-                              <m:acc>
-                                <m:accPr>
-                                  <m:chr m:val="̈"/>
-                                  <m:ctrlPr>
-                                    <w:rPr>
-                                      <w:rFonts w:ascii="Cambria Math" w:hAnsi="Cambria Math"/>
-                                      <w:i/>
-                                    </w:rPr>
-                                  </m:ctrlPr>
-                                </m:accPr>
-                                <m:e>
-                                  <m:r>
-                                    <w:rPr>
-                                      <w:rFonts w:ascii="Cambria Math" w:hAnsi="Cambria Math"/>
-                                    </w:rPr>
-                                    <m:t>s</m:t>
-                                  </m:r>
-                                </m:e>
-                              </m:acc>
-                            </m:sub>
-                          </m:sSub>
-                        </m:den>
-                      </m:f>
-                    </m:sup>
-                  </m:sSup>
-                </m:den>
-              </m:f>
-              <m:r>
-                <w:rPr>
-                  <w:rFonts w:ascii="Cambria Math" w:hAnsi="Cambria Math"/>
-                </w:rPr>
-                <m:t>-</m:t>
-              </m:r>
-              <m:r>
-                <w:rPr>
-                  <w:rFonts w:ascii="Cambria Math" w:hAnsi="Cambria Math"/>
-                </w:rPr>
-                <m:t>1</m:t>
-              </m:r>
+                            </m:den>
+                          </m:f>
+                        </m:sup>
+                      </m:sSup>
+                    </m:den>
+                  </m:f>
+                  <m:r>
+                    <w:rPr>
+                      <w:rFonts w:ascii="Cambria Math" w:hAnsi="Cambria Math"/>
+                    </w:rPr>
+                    <m:t>-1</m:t>
+                  </m:r>
+                </m:e>
+              </m:d>
             </m:e>
           </m:d>
         </m:oMath>
@@ -1096,13 +1086,13 @@
             <w:rPr>
               <w:rFonts w:ascii="Cambria Math" w:hAnsi="Cambria Math"/>
             </w:rPr>
-            <m:t>→∞:cost→</m:t>
-          </m:r>
-          <m:r>
-            <w:rPr>
-              <w:rFonts w:ascii="Cambria Math" w:hAnsi="Cambria Math"/>
-            </w:rPr>
-            <m:t>3</m:t>
+            <m:t>→∞:cost</m:t>
+          </m:r>
+          <m:r>
+            <w:rPr>
+              <w:rFonts w:ascii="Cambria Math" w:hAnsi="Cambria Math"/>
+            </w:rPr>
+            <m:t>→1</m:t>
           </m:r>
         </m:oMath>
       </m:oMathPara>
@@ -1355,13 +1345,7 @@
             <w:rPr>
               <w:rFonts w:ascii="Cambria Math" w:hAnsi="Cambria Math"/>
             </w:rPr>
-            <m:t>→0:cost→</m:t>
-          </m:r>
-          <m:r>
-            <w:rPr>
-              <w:rFonts w:ascii="Cambria Math" w:hAnsi="Cambria Math"/>
-            </w:rPr>
-            <m:t>0</m:t>
+            <m:t>→0:cost→0</m:t>
           </m:r>
         </m:oMath>
       </m:oMathPara>
@@ -1377,6 +1361,38 @@
           <m:jc m:val="left"/>
         </m:oMathParaPr>
         <m:oMath>
+          <m:f>
+            <m:fPr>
+              <m:ctrlPr>
+                <w:rPr>
+                  <w:rFonts w:ascii="Cambria Math" w:hAnsi="Cambria Math"/>
+                  <w:i/>
+                </w:rPr>
+              </m:ctrlPr>
+            </m:fPr>
+            <m:num>
+              <m:r>
+                <w:rPr>
+                  <w:rFonts w:ascii="Cambria Math" w:hAnsi="Cambria Math"/>
+                </w:rPr>
+                <m:t>1</m:t>
+              </m:r>
+            </m:num>
+            <m:den>
+              <m:r>
+                <w:rPr>
+                  <w:rFonts w:ascii="Cambria Math" w:hAnsi="Cambria Math"/>
+                </w:rPr>
+                <m:t>3</m:t>
+              </m:r>
+            </m:den>
+          </m:f>
+          <m:r>
+            <w:rPr>
+              <w:rFonts w:ascii="Cambria Math" w:hAnsi="Cambria Math"/>
+            </w:rPr>
+            <m:t>*</m:t>
+          </m:r>
           <m:d>
             <m:dPr>
               <m:ctrlPr>
@@ -1387,76 +1403,148 @@
               </m:ctrlPr>
             </m:dPr>
             <m:e>
-              <m:f>
-                <m:fPr>
+              <m:d>
+                <m:dPr>
                   <m:ctrlPr>
                     <w:rPr>
                       <w:rFonts w:ascii="Cambria Math" w:hAnsi="Cambria Math"/>
                       <w:i/>
                     </w:rPr>
                   </m:ctrlPr>
-                </m:fPr>
-                <m:num>
-                  <m:r>
-                    <w:rPr>
-                      <w:rFonts w:ascii="Cambria Math" w:hAnsi="Cambria Math"/>
-                    </w:rPr>
-                    <m:t>2</m:t>
-                  </m:r>
-                </m:num>
-                <m:den>
-                  <m:r>
-                    <w:rPr>
-                      <w:rFonts w:ascii="Cambria Math" w:hAnsi="Cambria Math"/>
-                    </w:rPr>
-                    <m:t>1+</m:t>
-                  </m:r>
-                  <m:sSup>
-                    <m:sSupPr>
+                </m:dPr>
+                <m:e>
+                  <m:f>
+                    <m:fPr>
                       <m:ctrlPr>
                         <w:rPr>
                           <w:rFonts w:ascii="Cambria Math" w:hAnsi="Cambria Math"/>
                           <w:i/>
                         </w:rPr>
                       </m:ctrlPr>
-                    </m:sSupPr>
-                    <m:e>
+                    </m:fPr>
+                    <m:num>
                       <m:r>
                         <w:rPr>
                           <w:rFonts w:ascii="Cambria Math" w:hAnsi="Cambria Math"/>
                         </w:rPr>
-                        <m:t>e</m:t>
+                        <m:t>2</m:t>
                       </m:r>
-                    </m:e>
-                    <m:sup>
+                    </m:num>
+                    <m:den>
                       <m:r>
                         <w:rPr>
                           <w:rFonts w:ascii="Cambria Math" w:hAnsi="Cambria Math"/>
                         </w:rPr>
-                        <m:t>-</m:t>
+                        <m:t>1+</m:t>
                       </m:r>
-                      <m:f>
-                        <m:fPr>
+                      <m:sSup>
+                        <m:sSupPr>
                           <m:ctrlPr>
                             <w:rPr>
                               <w:rFonts w:ascii="Cambria Math" w:hAnsi="Cambria Math"/>
                               <w:i/>
                             </w:rPr>
                           </m:ctrlPr>
-                        </m:fPr>
-                        <m:num>
-                          <m:d>
-                            <m:dPr>
-                              <m:begChr m:val="|"/>
-                              <m:endChr m:val="|"/>
+                        </m:sSupPr>
+                        <m:e>
+                          <m:r>
+                            <w:rPr>
+                              <w:rFonts w:ascii="Cambria Math" w:hAnsi="Cambria Math"/>
+                            </w:rPr>
+                            <m:t>e</m:t>
+                          </m:r>
+                        </m:e>
+                        <m:sup>
+                          <m:r>
+                            <w:rPr>
+                              <w:rFonts w:ascii="Cambria Math" w:hAnsi="Cambria Math"/>
+                            </w:rPr>
+                            <m:t>-</m:t>
+                          </m:r>
+                          <m:f>
+                            <m:fPr>
                               <m:ctrlPr>
                                 <w:rPr>
                                   <w:rFonts w:ascii="Cambria Math" w:hAnsi="Cambria Math"/>
                                   <w:i/>
                                 </w:rPr>
                               </m:ctrlPr>
-                            </m:dPr>
-                            <m:e>
+                            </m:fPr>
+                            <m:num>
+                              <m:d>
+                                <m:dPr>
+                                  <m:begChr m:val="|"/>
+                                  <m:endChr m:val="|"/>
+                                  <m:ctrlPr>
+                                    <w:rPr>
+                                      <w:rFonts w:ascii="Cambria Math" w:hAnsi="Cambria Math"/>
+                                      <w:i/>
+                                    </w:rPr>
+                                  </m:ctrlPr>
+                                </m:dPr>
+                                <m:e>
+                                  <m:sSub>
+                                    <m:sSubPr>
+                                      <m:ctrlPr>
+                                        <w:rPr>
+                                          <w:rFonts w:ascii="Cambria Math" w:hAnsi="Cambria Math"/>
+                                          <w:i/>
+                                        </w:rPr>
+                                      </m:ctrlPr>
+                                    </m:sSubPr>
+                                    <m:e>
+                                      <m:r>
+                                        <w:rPr>
+                                          <w:rFonts w:ascii="Cambria Math" w:hAnsi="Cambria Math"/>
+                                        </w:rPr>
+                                        <m:t>d</m:t>
+                                      </m:r>
+                                    </m:e>
+                                    <m:sub>
+                                      <m:r>
+                                        <w:rPr>
+                                          <w:rFonts w:ascii="Cambria Math" w:hAnsi="Cambria Math"/>
+                                        </w:rPr>
+                                        <m:t>act</m:t>
+                                      </m:r>
+                                    </m:sub>
+                                  </m:sSub>
+                                  <m:r>
+                                    <w:rPr>
+                                      <w:rFonts w:ascii="Cambria Math" w:hAnsi="Cambria Math"/>
+                                    </w:rPr>
+                                    <m:t>-</m:t>
+                                  </m:r>
+                                  <m:sSub>
+                                    <m:sSubPr>
+                                      <m:ctrlPr>
+                                        <w:rPr>
+                                          <w:rFonts w:ascii="Cambria Math" w:hAnsi="Cambria Math"/>
+                                          <w:i/>
+                                        </w:rPr>
+                                      </m:ctrlPr>
+                                    </m:sSubPr>
+                                    <m:e>
+                                      <m:r>
+                                        <w:rPr>
+                                          <w:rFonts w:ascii="Cambria Math" w:hAnsi="Cambria Math"/>
+                                        </w:rPr>
+                                        <m:t>d</m:t>
+                                      </m:r>
+                                    </m:e>
+                                    <m:sub>
+                                      <m:r>
+                                        <w:rPr>
+                                          <w:rFonts w:ascii="Cambria Math" w:hAnsi="Cambria Math"/>
+                                        </w:rPr>
+                                        <m:t>exp</m:t>
+                                      </m:r>
+                                    </m:sub>
+                                  </m:sSub>
+                                </m:e>
+                              </m:d>
+                            </m:num>
+                            <m:den>
                               <m:sSub>
                                 <m:sSubPr>
                                   <m:ctrlPr>
@@ -1471,7 +1559,7 @@
                                     <w:rPr>
                                       <w:rFonts w:ascii="Cambria Math" w:hAnsi="Cambria Math"/>
                                     </w:rPr>
-                                    <m:t>d</m:t>
+                                    <m:t>σ</m:t>
                                   </m:r>
                                 </m:e>
                                 <m:sub>
@@ -1479,16 +1567,198 @@
                                     <w:rPr>
                                       <w:rFonts w:ascii="Cambria Math" w:hAnsi="Cambria Math"/>
                                     </w:rPr>
-                                    <m:t>act</m:t>
+                                    <m:t>d</m:t>
                                   </m:r>
                                 </m:sub>
                               </m:sSub>
-                              <m:r>
+                            </m:den>
+                          </m:f>
+                        </m:sup>
+                      </m:sSup>
+                    </m:den>
+                  </m:f>
+                  <m:r>
+                    <w:rPr>
+                      <w:rFonts w:ascii="Cambria Math" w:hAnsi="Cambria Math"/>
+                    </w:rPr>
+                    <m:t>-1</m:t>
+                  </m:r>
+                </m:e>
+              </m:d>
+              <m:r>
+                <w:rPr>
+                  <w:rFonts w:ascii="Cambria Math" w:hAnsi="Cambria Math"/>
+                </w:rPr>
+                <m:t>+</m:t>
+              </m:r>
+              <m:d>
+                <m:dPr>
+                  <m:ctrlPr>
+                    <w:rPr>
+                      <w:rFonts w:ascii="Cambria Math" w:hAnsi="Cambria Math"/>
+                      <w:i/>
+                    </w:rPr>
+                  </m:ctrlPr>
+                </m:dPr>
+                <m:e>
+                  <m:f>
+                    <m:fPr>
+                      <m:ctrlPr>
+                        <w:rPr>
+                          <w:rFonts w:ascii="Cambria Math" w:hAnsi="Cambria Math"/>
+                          <w:i/>
+                        </w:rPr>
+                      </m:ctrlPr>
+                    </m:fPr>
+                    <m:num>
+                      <m:r>
+                        <w:rPr>
+                          <w:rFonts w:ascii="Cambria Math" w:hAnsi="Cambria Math"/>
+                        </w:rPr>
+                        <m:t>2</m:t>
+                      </m:r>
+                    </m:num>
+                    <m:den>
+                      <m:r>
+                        <w:rPr>
+                          <w:rFonts w:ascii="Cambria Math" w:hAnsi="Cambria Math"/>
+                        </w:rPr>
+                        <m:t>1+</m:t>
+                      </m:r>
+                      <m:sSup>
+                        <m:sSupPr>
+                          <m:ctrlPr>
+                            <w:rPr>
+                              <w:rFonts w:ascii="Cambria Math" w:hAnsi="Cambria Math"/>
+                              <w:i/>
+                            </w:rPr>
+                          </m:ctrlPr>
+                        </m:sSupPr>
+                        <m:e>
+                          <m:r>
+                            <w:rPr>
+                              <w:rFonts w:ascii="Cambria Math" w:hAnsi="Cambria Math"/>
+                            </w:rPr>
+                            <m:t>e</m:t>
+                          </m:r>
+                        </m:e>
+                        <m:sup>
+                          <m:r>
+                            <w:rPr>
+                              <w:rFonts w:ascii="Cambria Math" w:hAnsi="Cambria Math"/>
+                            </w:rPr>
+                            <m:t>-</m:t>
+                          </m:r>
+                          <m:f>
+                            <m:fPr>
+                              <m:ctrlPr>
                                 <w:rPr>
                                   <w:rFonts w:ascii="Cambria Math" w:hAnsi="Cambria Math"/>
+                                  <w:i/>
                                 </w:rPr>
-                                <m:t>-</m:t>
-                              </m:r>
+                              </m:ctrlPr>
+                            </m:fPr>
+                            <m:num>
+                              <m:d>
+                                <m:dPr>
+                                  <m:begChr m:val="|"/>
+                                  <m:endChr m:val="|"/>
+                                  <m:ctrlPr>
+                                    <w:rPr>
+                                      <w:rFonts w:ascii="Cambria Math" w:hAnsi="Cambria Math"/>
+                                      <w:i/>
+                                    </w:rPr>
+                                  </m:ctrlPr>
+                                </m:dPr>
+                                <m:e>
+                                  <m:sSub>
+                                    <m:sSubPr>
+                                      <m:ctrlPr>
+                                        <w:rPr>
+                                          <w:rFonts w:ascii="Cambria Math" w:hAnsi="Cambria Math"/>
+                                          <w:i/>
+                                        </w:rPr>
+                                      </m:ctrlPr>
+                                    </m:sSubPr>
+                                    <m:e>
+                                      <m:acc>
+                                        <m:accPr>
+                                          <m:chr m:val="̇"/>
+                                          <m:ctrlPr>
+                                            <w:rPr>
+                                              <w:rFonts w:ascii="Cambria Math" w:hAnsi="Cambria Math"/>
+                                              <w:i/>
+                                            </w:rPr>
+                                          </m:ctrlPr>
+                                        </m:accPr>
+                                        <m:e>
+                                          <m:r>
+                                            <w:rPr>
+                                              <w:rFonts w:ascii="Cambria Math" w:hAnsi="Cambria Math"/>
+                                            </w:rPr>
+                                            <m:t>d</m:t>
+                                          </m:r>
+                                        </m:e>
+                                      </m:acc>
+                                    </m:e>
+                                    <m:sub>
+                                      <m:r>
+                                        <w:rPr>
+                                          <w:rFonts w:ascii="Cambria Math" w:hAnsi="Cambria Math"/>
+                                        </w:rPr>
+                                        <m:t>act</m:t>
+                                      </m:r>
+                                    </m:sub>
+                                  </m:sSub>
+                                  <m:r>
+                                    <w:rPr>
+                                      <w:rFonts w:ascii="Cambria Math" w:hAnsi="Cambria Math"/>
+                                    </w:rPr>
+                                    <m:t>-</m:t>
+                                  </m:r>
+                                  <m:sSub>
+                                    <m:sSubPr>
+                                      <m:ctrlPr>
+                                        <w:rPr>
+                                          <w:rFonts w:ascii="Cambria Math" w:hAnsi="Cambria Math"/>
+                                          <w:i/>
+                                        </w:rPr>
+                                      </m:ctrlPr>
+                                    </m:sSubPr>
+                                    <m:e>
+                                      <m:acc>
+                                        <m:accPr>
+                                          <m:chr m:val="̇"/>
+                                          <m:ctrlPr>
+                                            <w:rPr>
+                                              <w:rFonts w:ascii="Cambria Math" w:hAnsi="Cambria Math"/>
+                                              <w:i/>
+                                            </w:rPr>
+                                          </m:ctrlPr>
+                                        </m:accPr>
+                                        <m:e>
+                                          <m:r>
+                                            <w:rPr>
+                                              <w:rFonts w:ascii="Cambria Math" w:hAnsi="Cambria Math"/>
+                                            </w:rPr>
+                                            <m:t>d</m:t>
+                                          </m:r>
+                                        </m:e>
+                                      </m:acc>
+                                    </m:e>
+                                    <m:sub>
+                                      <m:r>
+                                        <w:rPr>
+                                          <w:rFonts w:ascii="Cambria Math" w:hAnsi="Cambria Math"/>
+                                        </w:rPr>
+                                        <m:t>exp</m:t>
+                                      </m:r>
+                                    </m:sub>
+                                  </m:sSub>
+                                </m:e>
+                              </m:d>
+                            </m:num>
+                            <m:den>
                               <m:sSub>
                                 <m:sSubPr>
                                   <m:ctrlPr>
@@ -1503,164 +1773,10 @@
                                     <w:rPr>
                                       <w:rFonts w:ascii="Cambria Math" w:hAnsi="Cambria Math"/>
                                     </w:rPr>
-                                    <m:t>d</m:t>
+                                    <m:t>σ</m:t>
                                   </m:r>
                                 </m:e>
                                 <m:sub>
-                                  <m:r>
-                                    <w:rPr>
-                                      <w:rFonts w:ascii="Cambria Math" w:hAnsi="Cambria Math"/>
-                                    </w:rPr>
-                                    <m:t>exp</m:t>
-                                  </m:r>
-                                </m:sub>
-                              </m:sSub>
-                            </m:e>
-                          </m:d>
-                        </m:num>
-                        <m:den>
-                          <m:sSub>
-                            <m:sSubPr>
-                              <m:ctrlPr>
-                                <w:rPr>
-                                  <w:rFonts w:ascii="Cambria Math" w:hAnsi="Cambria Math"/>
-                                  <w:i/>
-                                </w:rPr>
-                              </m:ctrlPr>
-                            </m:sSubPr>
-                            <m:e>
-                              <m:r>
-                                <w:rPr>
-                                  <w:rFonts w:ascii="Cambria Math" w:hAnsi="Cambria Math"/>
-                                </w:rPr>
-                                <m:t>σ</m:t>
-                              </m:r>
-                            </m:e>
-                            <m:sub>
-                              <m:r>
-                                <w:rPr>
-                                  <w:rFonts w:ascii="Cambria Math" w:hAnsi="Cambria Math"/>
-                                </w:rPr>
-                                <m:t>d</m:t>
-                              </m:r>
-                            </m:sub>
-                          </m:sSub>
-                        </m:den>
-                      </m:f>
-                    </m:sup>
-                  </m:sSup>
-                </m:den>
-              </m:f>
-              <m:r>
-                <w:rPr>
-                  <w:rFonts w:ascii="Cambria Math" w:hAnsi="Cambria Math"/>
-                </w:rPr>
-                <m:t>-</m:t>
-              </m:r>
-              <m:r>
-                <w:rPr>
-                  <w:rFonts w:ascii="Cambria Math" w:hAnsi="Cambria Math"/>
-                </w:rPr>
-                <m:t>1</m:t>
-              </m:r>
-            </m:e>
-          </m:d>
-          <m:r>
-            <w:rPr>
-              <w:rFonts w:ascii="Cambria Math" w:hAnsi="Cambria Math"/>
-            </w:rPr>
-            <m:t>+</m:t>
-          </m:r>
-          <m:d>
-            <m:dPr>
-              <m:ctrlPr>
-                <w:rPr>
-                  <w:rFonts w:ascii="Cambria Math" w:hAnsi="Cambria Math"/>
-                  <w:i/>
-                </w:rPr>
-              </m:ctrlPr>
-            </m:dPr>
-            <m:e>
-              <m:f>
-                <m:fPr>
-                  <m:ctrlPr>
-                    <w:rPr>
-                      <w:rFonts w:ascii="Cambria Math" w:hAnsi="Cambria Math"/>
-                      <w:i/>
-                    </w:rPr>
-                  </m:ctrlPr>
-                </m:fPr>
-                <m:num>
-                  <m:r>
-                    <w:rPr>
-                      <w:rFonts w:ascii="Cambria Math" w:hAnsi="Cambria Math"/>
-                    </w:rPr>
-                    <m:t>2</m:t>
-                  </m:r>
-                </m:num>
-                <m:den>
-                  <m:r>
-                    <w:rPr>
-                      <w:rFonts w:ascii="Cambria Math" w:hAnsi="Cambria Math"/>
-                    </w:rPr>
-                    <m:t>1+</m:t>
-                  </m:r>
-                  <m:sSup>
-                    <m:sSupPr>
-                      <m:ctrlPr>
-                        <w:rPr>
-                          <w:rFonts w:ascii="Cambria Math" w:hAnsi="Cambria Math"/>
-                          <w:i/>
-                        </w:rPr>
-                      </m:ctrlPr>
-                    </m:sSupPr>
-                    <m:e>
-                      <m:r>
-                        <w:rPr>
-                          <w:rFonts w:ascii="Cambria Math" w:hAnsi="Cambria Math"/>
-                        </w:rPr>
-                        <m:t>e</m:t>
-                      </m:r>
-                    </m:e>
-                    <m:sup>
-                      <m:r>
-                        <w:rPr>
-                          <w:rFonts w:ascii="Cambria Math" w:hAnsi="Cambria Math"/>
-                        </w:rPr>
-                        <m:t>-</m:t>
-                      </m:r>
-                      <m:f>
-                        <m:fPr>
-                          <m:ctrlPr>
-                            <w:rPr>
-                              <w:rFonts w:ascii="Cambria Math" w:hAnsi="Cambria Math"/>
-                              <w:i/>
-                            </w:rPr>
-                          </m:ctrlPr>
-                        </m:fPr>
-                        <m:num>
-                          <m:d>
-                            <m:dPr>
-                              <m:begChr m:val="|"/>
-                              <m:endChr m:val="|"/>
-                              <m:ctrlPr>
-                                <w:rPr>
-                                  <w:rFonts w:ascii="Cambria Math" w:hAnsi="Cambria Math"/>
-                                  <w:i/>
-                                </w:rPr>
-                              </m:ctrlPr>
-                            </m:dPr>
-                            <m:e>
-                              <m:sSub>
-                                <m:sSubPr>
-                                  <m:ctrlPr>
-                                    <w:rPr>
-                                      <w:rFonts w:ascii="Cambria Math" w:hAnsi="Cambria Math"/>
-                                      <w:i/>
-                                    </w:rPr>
-                                  </m:ctrlPr>
-                                </m:sSubPr>
-                                <m:e>
                                   <m:acc>
                                     <m:accPr>
                                       <m:chr m:val="̇"/>
@@ -1680,22 +1796,196 @@
                                       </m:r>
                                     </m:e>
                                   </m:acc>
-                                </m:e>
-                                <m:sub>
+                                </m:sub>
+                              </m:sSub>
+                            </m:den>
+                          </m:f>
+                        </m:sup>
+                      </m:sSup>
+                    </m:den>
+                  </m:f>
+                  <m:r>
+                    <w:rPr>
+                      <w:rFonts w:ascii="Cambria Math" w:hAnsi="Cambria Math"/>
+                    </w:rPr>
+                    <m:t>-1</m:t>
+                  </m:r>
+                </m:e>
+              </m:d>
+              <m:r>
+                <w:rPr>
+                  <w:rFonts w:ascii="Cambria Math" w:hAnsi="Cambria Math"/>
+                </w:rPr>
+                <m:t>+</m:t>
+              </m:r>
+              <m:d>
+                <m:dPr>
+                  <m:ctrlPr>
+                    <w:rPr>
+                      <w:rFonts w:ascii="Cambria Math" w:hAnsi="Cambria Math"/>
+                      <w:i/>
+                    </w:rPr>
+                  </m:ctrlPr>
+                </m:dPr>
+                <m:e>
+                  <m:f>
+                    <m:fPr>
+                      <m:ctrlPr>
+                        <w:rPr>
+                          <w:rFonts w:ascii="Cambria Math" w:hAnsi="Cambria Math"/>
+                          <w:i/>
+                        </w:rPr>
+                      </m:ctrlPr>
+                    </m:fPr>
+                    <m:num>
+                      <m:r>
+                        <w:rPr>
+                          <w:rFonts w:ascii="Cambria Math" w:hAnsi="Cambria Math"/>
+                        </w:rPr>
+                        <m:t>2</m:t>
+                      </m:r>
+                    </m:num>
+                    <m:den>
+                      <m:r>
+                        <w:rPr>
+                          <w:rFonts w:ascii="Cambria Math" w:hAnsi="Cambria Math"/>
+                        </w:rPr>
+                        <m:t>1+</m:t>
+                      </m:r>
+                      <m:sSup>
+                        <m:sSupPr>
+                          <m:ctrlPr>
+                            <w:rPr>
+                              <w:rFonts w:ascii="Cambria Math" w:hAnsi="Cambria Math"/>
+                              <w:i/>
+                            </w:rPr>
+                          </m:ctrlPr>
+                        </m:sSupPr>
+                        <m:e>
+                          <m:r>
+                            <w:rPr>
+                              <w:rFonts w:ascii="Cambria Math" w:hAnsi="Cambria Math"/>
+                            </w:rPr>
+                            <m:t>e</m:t>
+                          </m:r>
+                        </m:e>
+                        <m:sup>
+                          <m:r>
+                            <w:rPr>
+                              <w:rFonts w:ascii="Cambria Math" w:hAnsi="Cambria Math"/>
+                            </w:rPr>
+                            <m:t>-</m:t>
+                          </m:r>
+                          <m:f>
+                            <m:fPr>
+                              <m:ctrlPr>
+                                <w:rPr>
+                                  <w:rFonts w:ascii="Cambria Math" w:hAnsi="Cambria Math"/>
+                                  <w:i/>
+                                </w:rPr>
+                              </m:ctrlPr>
+                            </m:fPr>
+                            <m:num>
+                              <m:d>
+                                <m:dPr>
+                                  <m:begChr m:val="|"/>
+                                  <m:endChr m:val="|"/>
+                                  <m:ctrlPr>
+                                    <w:rPr>
+                                      <w:rFonts w:ascii="Cambria Math" w:hAnsi="Cambria Math"/>
+                                      <w:i/>
+                                    </w:rPr>
+                                  </m:ctrlPr>
+                                </m:dPr>
+                                <m:e>
+                                  <m:sSub>
+                                    <m:sSubPr>
+                                      <m:ctrlPr>
+                                        <w:rPr>
+                                          <w:rFonts w:ascii="Cambria Math" w:hAnsi="Cambria Math"/>
+                                          <w:i/>
+                                        </w:rPr>
+                                      </m:ctrlPr>
+                                    </m:sSubPr>
+                                    <m:e>
+                                      <m:acc>
+                                        <m:accPr>
+                                          <m:chr m:val="̈"/>
+                                          <m:ctrlPr>
+                                            <w:rPr>
+                                              <w:rFonts w:ascii="Cambria Math" w:hAnsi="Cambria Math"/>
+                                              <w:i/>
+                                            </w:rPr>
+                                          </m:ctrlPr>
+                                        </m:accPr>
+                                        <m:e>
+                                          <m:r>
+                                            <w:rPr>
+                                              <w:rFonts w:ascii="Cambria Math" w:hAnsi="Cambria Math"/>
+                                            </w:rPr>
+                                            <m:t>d</m:t>
+                                          </m:r>
+                                        </m:e>
+                                      </m:acc>
+                                    </m:e>
+                                    <m:sub>
+                                      <m:r>
+                                        <w:rPr>
+                                          <w:rFonts w:ascii="Cambria Math" w:hAnsi="Cambria Math"/>
+                                        </w:rPr>
+                                        <m:t>act</m:t>
+                                      </m:r>
+                                    </m:sub>
+                                  </m:sSub>
                                   <m:r>
                                     <w:rPr>
                                       <w:rFonts w:ascii="Cambria Math" w:hAnsi="Cambria Math"/>
                                     </w:rPr>
-                                    <m:t>act</m:t>
+                                    <m:t>-</m:t>
                                   </m:r>
-                                </m:sub>
-                              </m:sSub>
-                              <m:r>
-                                <w:rPr>
-                                  <w:rFonts w:ascii="Cambria Math" w:hAnsi="Cambria Math"/>
-                                </w:rPr>
-                                <m:t>-</m:t>
-                              </m:r>
+                                  <m:sSub>
+                                    <m:sSubPr>
+                                      <m:ctrlPr>
+                                        <w:rPr>
+                                          <w:rFonts w:ascii="Cambria Math" w:hAnsi="Cambria Math"/>
+                                          <w:i/>
+                                        </w:rPr>
+                                      </m:ctrlPr>
+                                    </m:sSubPr>
+                                    <m:e>
+                                      <m:acc>
+                                        <m:accPr>
+                                          <m:chr m:val="̈"/>
+                                          <m:ctrlPr>
+                                            <w:rPr>
+                                              <w:rFonts w:ascii="Cambria Math" w:hAnsi="Cambria Math"/>
+                                              <w:i/>
+                                            </w:rPr>
+                                          </m:ctrlPr>
+                                        </m:accPr>
+                                        <m:e>
+                                          <m:r>
+                                            <w:rPr>
+                                              <w:rFonts w:ascii="Cambria Math" w:hAnsi="Cambria Math"/>
+                                            </w:rPr>
+                                            <m:t>d</m:t>
+                                          </m:r>
+                                        </m:e>
+                                      </m:acc>
+                                    </m:e>
+                                    <m:sub>
+                                      <m:r>
+                                        <w:rPr>
+                                          <w:rFonts w:ascii="Cambria Math" w:hAnsi="Cambria Math"/>
+                                        </w:rPr>
+                                        <m:t>exp</m:t>
+                                      </m:r>
+                                    </m:sub>
+                                  </m:sSub>
+                                </m:e>
+                              </m:d>
+                            </m:num>
+                            <m:den>
                               <m:sSub>
                                 <m:sSubPr>
                                   <m:ctrlPr>
@@ -1706,194 +1996,14 @@
                                   </m:ctrlPr>
                                 </m:sSubPr>
                                 <m:e>
-                                  <m:acc>
-                                    <m:accPr>
-                                      <m:chr m:val="̇"/>
-                                      <m:ctrlPr>
-                                        <w:rPr>
-                                          <w:rFonts w:ascii="Cambria Math" w:hAnsi="Cambria Math"/>
-                                          <w:i/>
-                                        </w:rPr>
-                                      </m:ctrlPr>
-                                    </m:accPr>
-                                    <m:e>
-                                      <m:r>
-                                        <w:rPr>
-                                          <w:rFonts w:ascii="Cambria Math" w:hAnsi="Cambria Math"/>
-                                        </w:rPr>
-                                        <m:t>d</m:t>
-                                      </m:r>
-                                    </m:e>
-                                  </m:acc>
-                                </m:e>
-                                <m:sub>
                                   <m:r>
                                     <w:rPr>
                                       <w:rFonts w:ascii="Cambria Math" w:hAnsi="Cambria Math"/>
                                     </w:rPr>
-                                    <m:t>exp</m:t>
-                                  </m:r>
-                                </m:sub>
-                              </m:sSub>
-                            </m:e>
-                          </m:d>
-                        </m:num>
-                        <m:den>
-                          <m:sSub>
-                            <m:sSubPr>
-                              <m:ctrlPr>
-                                <w:rPr>
-                                  <w:rFonts w:ascii="Cambria Math" w:hAnsi="Cambria Math"/>
-                                  <w:i/>
-                                </w:rPr>
-                              </m:ctrlPr>
-                            </m:sSubPr>
-                            <m:e>
-                              <m:r>
-                                <w:rPr>
-                                  <w:rFonts w:ascii="Cambria Math" w:hAnsi="Cambria Math"/>
-                                </w:rPr>
-                                <m:t>σ</m:t>
-                              </m:r>
-                            </m:e>
-                            <m:sub>
-                              <m:acc>
-                                <m:accPr>
-                                  <m:chr m:val="̇"/>
-                                  <m:ctrlPr>
-                                    <w:rPr>
-                                      <w:rFonts w:ascii="Cambria Math" w:hAnsi="Cambria Math"/>
-                                      <w:i/>
-                                    </w:rPr>
-                                  </m:ctrlPr>
-                                </m:accPr>
-                                <m:e>
-                                  <m:r>
-                                    <w:rPr>
-                                      <w:rFonts w:ascii="Cambria Math" w:hAnsi="Cambria Math"/>
-                                    </w:rPr>
-                                    <m:t>d</m:t>
+                                    <m:t>σ</m:t>
                                   </m:r>
                                 </m:e>
-                              </m:acc>
-                            </m:sub>
-                          </m:sSub>
-                        </m:den>
-                      </m:f>
-                    </m:sup>
-                  </m:sSup>
-                </m:den>
-              </m:f>
-              <m:r>
-                <w:rPr>
-                  <w:rFonts w:ascii="Cambria Math" w:hAnsi="Cambria Math"/>
-                </w:rPr>
-                <m:t>-</m:t>
-              </m:r>
-              <m:r>
-                <w:rPr>
-                  <w:rFonts w:ascii="Cambria Math" w:hAnsi="Cambria Math"/>
-                </w:rPr>
-                <m:t>1</m:t>
-              </m:r>
-            </m:e>
-          </m:d>
-          <m:r>
-            <w:rPr>
-              <w:rFonts w:ascii="Cambria Math" w:hAnsi="Cambria Math"/>
-            </w:rPr>
-            <m:t>+</m:t>
-          </m:r>
-          <m:d>
-            <m:dPr>
-              <m:ctrlPr>
-                <w:rPr>
-                  <w:rFonts w:ascii="Cambria Math" w:hAnsi="Cambria Math"/>
-                  <w:i/>
-                </w:rPr>
-              </m:ctrlPr>
-            </m:dPr>
-            <m:e>
-              <m:f>
-                <m:fPr>
-                  <m:ctrlPr>
-                    <w:rPr>
-                      <w:rFonts w:ascii="Cambria Math" w:hAnsi="Cambria Math"/>
-                      <w:i/>
-                    </w:rPr>
-                  </m:ctrlPr>
-                </m:fPr>
-                <m:num>
-                  <m:r>
-                    <w:rPr>
-                      <w:rFonts w:ascii="Cambria Math" w:hAnsi="Cambria Math"/>
-                    </w:rPr>
-                    <m:t>2</m:t>
-                  </m:r>
-                </m:num>
-                <m:den>
-                  <m:r>
-                    <w:rPr>
-                      <w:rFonts w:ascii="Cambria Math" w:hAnsi="Cambria Math"/>
-                    </w:rPr>
-                    <m:t>1+</m:t>
-                  </m:r>
-                  <m:sSup>
-                    <m:sSupPr>
-                      <m:ctrlPr>
-                        <w:rPr>
-                          <w:rFonts w:ascii="Cambria Math" w:hAnsi="Cambria Math"/>
-                          <w:i/>
-                        </w:rPr>
-                      </m:ctrlPr>
-                    </m:sSupPr>
-                    <m:e>
-                      <m:r>
-                        <w:rPr>
-                          <w:rFonts w:ascii="Cambria Math" w:hAnsi="Cambria Math"/>
-                        </w:rPr>
-                        <m:t>e</m:t>
-                      </m:r>
-                    </m:e>
-                    <m:sup>
-                      <m:r>
-                        <w:rPr>
-                          <w:rFonts w:ascii="Cambria Math" w:hAnsi="Cambria Math"/>
-                        </w:rPr>
-                        <m:t>-</m:t>
-                      </m:r>
-                      <m:f>
-                        <m:fPr>
-                          <m:ctrlPr>
-                            <w:rPr>
-                              <w:rFonts w:ascii="Cambria Math" w:hAnsi="Cambria Math"/>
-                              <w:i/>
-                            </w:rPr>
-                          </m:ctrlPr>
-                        </m:fPr>
-                        <m:num>
-                          <m:d>
-                            <m:dPr>
-                              <m:begChr m:val="|"/>
-                              <m:endChr m:val="|"/>
-                              <m:ctrlPr>
-                                <w:rPr>
-                                  <w:rFonts w:ascii="Cambria Math" w:hAnsi="Cambria Math"/>
-                                  <w:i/>
-                                </w:rPr>
-                              </m:ctrlPr>
-                            </m:dPr>
-                            <m:e>
-                              <m:sSub>
-                                <m:sSubPr>
-                                  <m:ctrlPr>
-                                    <w:rPr>
-                                      <w:rFonts w:ascii="Cambria Math" w:hAnsi="Cambria Math"/>
-                                      <w:i/>
-                                    </w:rPr>
-                                  </m:ctrlPr>
-                                </m:sSubPr>
-                                <m:e>
+                                <m:sub>
                                   <m:acc>
                                     <m:accPr>
                                       <m:chr m:val="̈"/>
@@ -1913,122 +2023,22 @@
                                       </m:r>
                                     </m:e>
                                   </m:acc>
-                                </m:e>
-                                <m:sub>
-                                  <m:r>
-                                    <w:rPr>
-                                      <w:rFonts w:ascii="Cambria Math" w:hAnsi="Cambria Math"/>
-                                    </w:rPr>
-                                    <m:t>act</m:t>
-                                  </m:r>
                                 </m:sub>
                               </m:sSub>
-                              <m:r>
-                                <w:rPr>
-                                  <w:rFonts w:ascii="Cambria Math" w:hAnsi="Cambria Math"/>
-                                </w:rPr>
-                                <m:t>-</m:t>
-                              </m:r>
-                              <m:sSub>
-                                <m:sSubPr>
-                                  <m:ctrlPr>
-                                    <w:rPr>
-                                      <w:rFonts w:ascii="Cambria Math" w:hAnsi="Cambria Math"/>
-                                      <w:i/>
-                                    </w:rPr>
-                                  </m:ctrlPr>
-                                </m:sSubPr>
-                                <m:e>
-                                  <m:acc>
-                                    <m:accPr>
-                                      <m:chr m:val="̈"/>
-                                      <m:ctrlPr>
-                                        <w:rPr>
-                                          <w:rFonts w:ascii="Cambria Math" w:hAnsi="Cambria Math"/>
-                                          <w:i/>
-                                        </w:rPr>
-                                      </m:ctrlPr>
-                                    </m:accPr>
-                                    <m:e>
-                                      <m:r>
-                                        <w:rPr>
-                                          <w:rFonts w:ascii="Cambria Math" w:hAnsi="Cambria Math"/>
-                                        </w:rPr>
-                                        <m:t>d</m:t>
-                                      </m:r>
-                                    </m:e>
-                                  </m:acc>
-                                </m:e>
-                                <m:sub>
-                                  <m:r>
-                                    <w:rPr>
-                                      <w:rFonts w:ascii="Cambria Math" w:hAnsi="Cambria Math"/>
-                                    </w:rPr>
-                                    <m:t>exp</m:t>
-                                  </m:r>
-                                </m:sub>
-                              </m:sSub>
-                            </m:e>
-                          </m:d>
-                        </m:num>
-                        <m:den>
-                          <m:sSub>
-                            <m:sSubPr>
-                              <m:ctrlPr>
-                                <w:rPr>
-                                  <w:rFonts w:ascii="Cambria Math" w:hAnsi="Cambria Math"/>
-                                  <w:i/>
-                                </w:rPr>
-                              </m:ctrlPr>
-                            </m:sSubPr>
-                            <m:e>
-                              <m:r>
-                                <w:rPr>
-                                  <w:rFonts w:ascii="Cambria Math" w:hAnsi="Cambria Math"/>
-                                </w:rPr>
-                                <m:t>σ</m:t>
-                              </m:r>
-                            </m:e>
-                            <m:sub>
-                              <m:acc>
-                                <m:accPr>
-                                  <m:chr m:val="̈"/>
-                                  <m:ctrlPr>
-                                    <w:rPr>
-                                      <w:rFonts w:ascii="Cambria Math" w:hAnsi="Cambria Math"/>
-                                      <w:i/>
-                                    </w:rPr>
-                                  </m:ctrlPr>
-                                </m:accPr>
-                                <m:e>
-                                  <m:r>
-                                    <w:rPr>
-                                      <w:rFonts w:ascii="Cambria Math" w:hAnsi="Cambria Math"/>
-                                    </w:rPr>
-                                    <m:t>d</m:t>
-                                  </m:r>
-                                </m:e>
-                              </m:acc>
-                            </m:sub>
-                          </m:sSub>
-                        </m:den>
-                      </m:f>
-                    </m:sup>
-                  </m:sSup>
-                </m:den>
-              </m:f>
-              <m:r>
-                <w:rPr>
-                  <w:rFonts w:ascii="Cambria Math" w:hAnsi="Cambria Math"/>
-                </w:rPr>
-                <m:t>-</m:t>
-              </m:r>
-              <m:r>
-                <w:rPr>
-                  <w:rFonts w:ascii="Cambria Math" w:hAnsi="Cambria Math"/>
-                </w:rPr>
-                <m:t>1</m:t>
-              </m:r>
+                            </m:den>
+                          </m:f>
+                        </m:sup>
+                      </m:sSup>
+                    </m:den>
+                  </m:f>
+                  <m:r>
+                    <w:rPr>
+                      <w:rFonts w:ascii="Cambria Math" w:hAnsi="Cambria Math"/>
+                    </w:rPr>
+                    <m:t>-1</m:t>
+                  </m:r>
+                </m:e>
+              </m:d>
             </m:e>
           </m:d>
         </m:oMath>
@@ -2282,7 +2292,13 @@
             <w:rPr>
               <w:rFonts w:ascii="Cambria Math" w:hAnsi="Cambria Math"/>
             </w:rPr>
-            <m:t>→∞:cost→3</m:t>
+            <m:t>→∞:cost</m:t>
+          </m:r>
+          <m:r>
+            <w:rPr>
+              <w:rFonts w:ascii="Cambria Math" w:hAnsi="Cambria Math"/>
+            </w:rPr>
+            <m:t>→1</m:t>
           </m:r>
         </m:oMath>
       </m:oMathPara>
@@ -2535,13 +2551,7 @@
             <w:rPr>
               <w:rFonts w:ascii="Cambria Math" w:hAnsi="Cambria Math"/>
             </w:rPr>
-            <m:t>→0:cost→</m:t>
-          </m:r>
-          <m:r>
-            <w:rPr>
-              <w:rFonts w:ascii="Cambria Math" w:hAnsi="Cambria Math"/>
-            </w:rPr>
-            <m:t>0</m:t>
+            <m:t>→0:cost→0</m:t>
           </m:r>
         </m:oMath>
       </m:oMathPara>
@@ -2561,25 +2571,7 @@
             <w:rPr>
               <w:rFonts w:ascii="Cambria Math" w:hAnsi="Cambria Math"/>
             </w:rPr>
-            <m:t>nearest_approach_to_any_vehicle</m:t>
-          </m:r>
-          <m:r>
-            <w:rPr>
-              <w:rFonts w:ascii="Cambria Math" w:hAnsi="Cambria Math"/>
-            </w:rPr>
-            <m:t>&lt;</m:t>
-          </m:r>
-          <m:r>
-            <w:rPr>
-              <w:rFonts w:ascii="Cambria Math" w:hAnsi="Cambria Math"/>
-            </w:rPr>
-            <m:t>2*VEHICLE_RADIUS</m:t>
-          </m:r>
-          <m:r>
-            <w:rPr>
-              <w:rFonts w:ascii="Cambria Math" w:hAnsi="Cambria Math"/>
-            </w:rPr>
-            <m:t>: cost=1</m:t>
+            <m:t>nearest_approach_to_any_vehicle&lt;2*VEHICLE_RADIUS: cost=1</m:t>
           </m:r>
         </m:oMath>
       </m:oMathPara>
@@ -2594,31 +2586,7 @@
             <w:rPr>
               <w:rFonts w:ascii="Cambria Math" w:hAnsi="Cambria Math"/>
             </w:rPr>
-            <m:t>nearest_approach_to_any_vehicle</m:t>
-          </m:r>
-          <m:r>
-            <w:rPr>
-              <w:rFonts w:ascii="Cambria Math" w:hAnsi="Cambria Math"/>
-            </w:rPr>
-            <m:t>≥</m:t>
-          </m:r>
-          <m:r>
-            <w:rPr>
-              <w:rFonts w:ascii="Cambria Math" w:hAnsi="Cambria Math"/>
-            </w:rPr>
-            <m:t>2*VEHICLE_RADIUS</m:t>
-          </m:r>
-          <m:r>
-            <w:rPr>
-              <w:rFonts w:ascii="Cambria Math" w:hAnsi="Cambria Math"/>
-            </w:rPr>
-            <m:t>: cost=</m:t>
-          </m:r>
-          <m:r>
-            <w:rPr>
-              <w:rFonts w:ascii="Cambria Math" w:hAnsi="Cambria Math"/>
-            </w:rPr>
-            <m:t>0</m:t>
+            <m:t>nearest_approach_to_any_vehicle≥2*VEHICLE_RADIUS: cost=0</m:t>
           </m:r>
         </m:oMath>
       </m:oMathPara>
@@ -2716,13 +2684,7 @@
             <w:rPr>
               <w:rFonts w:ascii="Cambria Math" w:hAnsi="Cambria Math"/>
             </w:rPr>
-            <m:t>-</m:t>
-          </m:r>
-          <m:r>
-            <w:rPr>
-              <w:rFonts w:ascii="Cambria Math" w:hAnsi="Cambria Math"/>
-            </w:rPr>
-            <m:t>1</m:t>
+            <m:t>-1</m:t>
           </m:r>
         </m:oMath>
       </m:oMathPara>
@@ -2737,19 +2699,7 @@
             <w:rPr>
               <w:rFonts w:ascii="Cambria Math" w:hAnsi="Cambria Math"/>
             </w:rPr>
-            <m:t>nearest_approach_to_any_vehicle</m:t>
-          </m:r>
-          <m:r>
-            <w:rPr>
-              <w:rFonts w:ascii="Cambria Math" w:hAnsi="Cambria Math"/>
-            </w:rPr>
-            <m:t>→∞:cost→</m:t>
-          </m:r>
-          <m:r>
-            <w:rPr>
-              <w:rFonts w:ascii="Cambria Math" w:hAnsi="Cambria Math"/>
-            </w:rPr>
-            <m:t>0</m:t>
+            <m:t>nearest_approach_to_any_vehicle→∞:cost→0</m:t>
           </m:r>
         </m:oMath>
       </m:oMathPara>
@@ -2764,19 +2714,7 @@
             <w:rPr>
               <w:rFonts w:ascii="Cambria Math" w:hAnsi="Cambria Math"/>
             </w:rPr>
-            <m:t>nearest_approach_to_any_vehicle</m:t>
-          </m:r>
-          <m:r>
-            <w:rPr>
-              <w:rFonts w:ascii="Cambria Math" w:hAnsi="Cambria Math"/>
-            </w:rPr>
-            <m:t>→0:cost→</m:t>
-          </m:r>
-          <m:r>
-            <w:rPr>
-              <w:rFonts w:ascii="Cambria Math" w:hAnsi="Cambria Math"/>
-            </w:rPr>
-            <m:t>1</m:t>
+            <m:t>nearest_approach_to_any_vehicle→0:cost→1</m:t>
           </m:r>
         </m:oMath>
       </m:oMathPara>
@@ -2793,19 +2731,13 @@
     </w:p>
     <w:p>
       <w:r>
-        <w:t>exceeds_speed_limit_cost</w:t>
+        <w:br w:type="page"/>
       </w:r>
     </w:p>
     <w:p>
       <w:r>
-        <w:t>// TODO</w:t>
-      </w:r>
-    </w:p>
-    <w:p/>
-    <w:p>
-      <w:r>
         <w:lastRenderedPageBreak/>
-        <w:t>efficiency_cost</w:t>
+        <w:t>exceeds_speed_limit_cost</w:t>
       </w:r>
     </w:p>
     <w:p>
@@ -2814,6 +2746,82 @@
           <m:jc m:val="left"/>
         </m:oMathParaPr>
         <m:oMath>
+          <m:r>
+            <w:rPr>
+              <w:rFonts w:ascii="Cambria Math" w:hAnsi="Cambria Math"/>
+            </w:rPr>
+            <m:t>speed&gt;</m:t>
+          </m:r>
+          <m:f>
+            <m:fPr>
+              <m:ctrlPr>
+                <w:rPr>
+                  <w:rFonts w:ascii="Cambria Math" w:hAnsi="Cambria Math"/>
+                  <w:i/>
+                </w:rPr>
+              </m:ctrlPr>
+            </m:fPr>
+            <m:num>
+              <m:r>
+                <w:rPr>
+                  <w:rFonts w:ascii="Cambria Math" w:hAnsi="Cambria Math"/>
+                </w:rPr>
+                <m:t>SPEE</m:t>
+              </m:r>
+              <m:sSub>
+                <m:sSubPr>
+                  <m:ctrlPr>
+                    <w:rPr>
+                      <w:rFonts w:ascii="Cambria Math" w:hAnsi="Cambria Math"/>
+                      <w:i/>
+                    </w:rPr>
+                  </m:ctrlPr>
+                </m:sSubPr>
+                <m:e>
+                  <m:r>
+                    <w:rPr>
+                      <w:rFonts w:ascii="Cambria Math" w:hAnsi="Cambria Math"/>
+                    </w:rPr>
+                    <m:t>D</m:t>
+                  </m:r>
+                </m:e>
+                <m:sub>
+                  <m:r>
+                    <w:rPr>
+                      <w:rFonts w:ascii="Cambria Math" w:hAnsi="Cambria Math"/>
+                    </w:rPr>
+                    <m:t>LIMIT</m:t>
+                  </m:r>
+                </m:sub>
+              </m:sSub>
+            </m:num>
+            <m:den>
+              <m:r>
+                <w:rPr>
+                  <w:rFonts w:ascii="Cambria Math" w:hAnsi="Cambria Math"/>
+                </w:rPr>
+                <m:t>2.24</m:t>
+              </m:r>
+            </m:den>
+          </m:f>
+          <m:r>
+            <w:rPr>
+              <w:rFonts w:ascii="Cambria Math" w:hAnsi="Cambria Math"/>
+            </w:rPr>
+            <m:t>:cost</m:t>
+          </m:r>
+          <m:r>
+            <w:rPr>
+              <w:rFonts w:ascii="Cambria Math" w:hAnsi="Cambria Math"/>
+            </w:rPr>
+            <m:t>=</m:t>
+          </m:r>
+          <m:r>
+            <w:rPr>
+              <w:rFonts w:ascii="Cambria Math" w:hAnsi="Cambria Math"/>
+            </w:rPr>
+            <m:t>1+</m:t>
+          </m:r>
           <m:f>
             <m:fPr>
               <m:ctrlPr>
@@ -2876,13 +2884,600 @@
                         <w:rPr>
                           <w:rFonts w:ascii="Cambria Math" w:hAnsi="Cambria Math"/>
                         </w:rPr>
-                        <m:t>2*</m:t>
+                        <m:t>speed-</m:t>
                       </m:r>
+                      <m:f>
+                        <m:fPr>
+                          <m:ctrlPr>
+                            <w:rPr>
+                              <w:rFonts w:ascii="Cambria Math" w:hAnsi="Cambria Math"/>
+                              <w:i/>
+                            </w:rPr>
+                          </m:ctrlPr>
+                        </m:fPr>
+                        <m:num>
+                          <m:r>
+                            <w:rPr>
+                              <w:rFonts w:ascii="Cambria Math" w:hAnsi="Cambria Math"/>
+                            </w:rPr>
+                            <m:t>SPEE</m:t>
+                          </m:r>
+                          <m:sSub>
+                            <m:sSubPr>
+                              <m:ctrlPr>
+                                <w:rPr>
+                                  <w:rFonts w:ascii="Cambria Math" w:hAnsi="Cambria Math"/>
+                                  <w:i/>
+                                </w:rPr>
+                              </m:ctrlPr>
+                            </m:sSubPr>
+                            <m:e>
+                              <m:r>
+                                <w:rPr>
+                                  <w:rFonts w:ascii="Cambria Math" w:hAnsi="Cambria Math"/>
+                                </w:rPr>
+                                <m:t>D</m:t>
+                              </m:r>
+                            </m:e>
+                            <m:sub>
+                              <m:r>
+                                <w:rPr>
+                                  <w:rFonts w:ascii="Cambria Math" w:hAnsi="Cambria Math"/>
+                                </w:rPr>
+                                <m:t>LIMIT</m:t>
+                              </m:r>
+                            </m:sub>
+                          </m:sSub>
+                        </m:num>
+                        <m:den>
+                          <m:r>
+                            <w:rPr>
+                              <w:rFonts w:ascii="Cambria Math" w:hAnsi="Cambria Math"/>
+                            </w:rPr>
+                            <m:t>2.24</m:t>
+                          </m:r>
+                        </m:den>
+                      </m:f>
+                    </m:num>
+                    <m:den>
+                      <m:f>
+                        <m:fPr>
+                          <m:ctrlPr>
+                            <w:rPr>
+                              <w:rFonts w:ascii="Cambria Math" w:hAnsi="Cambria Math"/>
+                              <w:i/>
+                            </w:rPr>
+                          </m:ctrlPr>
+                        </m:fPr>
+                        <m:num>
+                          <m:r>
+                            <w:rPr>
+                              <w:rFonts w:ascii="Cambria Math" w:hAnsi="Cambria Math"/>
+                            </w:rPr>
+                            <m:t>SPEE</m:t>
+                          </m:r>
+                          <m:sSub>
+                            <m:sSubPr>
+                              <m:ctrlPr>
+                                <w:rPr>
+                                  <w:rFonts w:ascii="Cambria Math" w:hAnsi="Cambria Math"/>
+                                  <w:i/>
+                                </w:rPr>
+                              </m:ctrlPr>
+                            </m:sSubPr>
+                            <m:e>
+                              <m:r>
+                                <w:rPr>
+                                  <w:rFonts w:ascii="Cambria Math" w:hAnsi="Cambria Math"/>
+                                </w:rPr>
+                                <m:t>D</m:t>
+                              </m:r>
+                            </m:e>
+                            <m:sub>
+                              <m:r>
+                                <w:rPr>
+                                  <w:rFonts w:ascii="Cambria Math" w:hAnsi="Cambria Math"/>
+                                </w:rPr>
+                                <m:t>LIMIT</m:t>
+                              </m:r>
+                            </m:sub>
+                          </m:sSub>
+                        </m:num>
+                        <m:den>
+                          <m:r>
+                            <w:rPr>
+                              <w:rFonts w:ascii="Cambria Math" w:hAnsi="Cambria Math"/>
+                            </w:rPr>
+                            <m:t>2.24</m:t>
+                          </m:r>
+                        </m:den>
+                      </m:f>
+                    </m:den>
+                  </m:f>
+                </m:sup>
+              </m:sSup>
+            </m:den>
+          </m:f>
+          <m:r>
+            <w:rPr>
+              <w:rFonts w:ascii="Cambria Math" w:hAnsi="Cambria Math"/>
+            </w:rPr>
+            <m:t>-</m:t>
+          </m:r>
+          <m:r>
+            <w:rPr>
+              <w:rFonts w:ascii="Cambria Math" w:hAnsi="Cambria Math"/>
+            </w:rPr>
+            <m:t>1</m:t>
+          </m:r>
+        </m:oMath>
+      </m:oMathPara>
+    </w:p>
+    <w:p>
+      <m:oMathPara>
+        <m:oMathParaPr>
+          <m:jc m:val="left"/>
+        </m:oMathParaPr>
+        <m:oMath>
+          <m:r>
+            <w:rPr>
+              <w:rFonts w:ascii="Cambria Math" w:hAnsi="Cambria Math"/>
+            </w:rPr>
+            <m:t>speed→SPEE</m:t>
+          </m:r>
+          <m:sSub>
+            <m:sSubPr>
+              <m:ctrlPr>
+                <w:rPr>
+                  <w:rFonts w:ascii="Cambria Math" w:hAnsi="Cambria Math"/>
+                  <w:i/>
+                </w:rPr>
+              </m:ctrlPr>
+            </m:sSubPr>
+            <m:e>
+              <m:r>
+                <w:rPr>
+                  <w:rFonts w:ascii="Cambria Math" w:hAnsi="Cambria Math"/>
+                </w:rPr>
+                <m:t>D</m:t>
+              </m:r>
+            </m:e>
+            <m:sub>
+              <m:r>
+                <w:rPr>
+                  <w:rFonts w:ascii="Cambria Math" w:hAnsi="Cambria Math"/>
+                </w:rPr>
+                <m:t>LIMIT</m:t>
+              </m:r>
+            </m:sub>
+          </m:sSub>
+          <m:r>
+            <w:rPr>
+              <w:rFonts w:ascii="Cambria Math" w:hAnsi="Cambria Math"/>
+            </w:rPr>
+            <m:t>:cost→</m:t>
+          </m:r>
+          <m:r>
+            <w:rPr>
+              <w:rFonts w:ascii="Cambria Math" w:hAnsi="Cambria Math"/>
+            </w:rPr>
+            <m:t>1</m:t>
+          </m:r>
+        </m:oMath>
+      </m:oMathPara>
+    </w:p>
+    <w:p>
+      <m:oMathPara>
+        <m:oMathParaPr>
+          <m:jc m:val="left"/>
+        </m:oMathParaPr>
+        <m:oMath>
+          <m:r>
+            <w:rPr>
+              <w:rFonts w:ascii="Cambria Math" w:hAnsi="Cambria Math"/>
+            </w:rPr>
+            <m:t>speed</m:t>
+          </m:r>
+          <m:r>
+            <w:rPr>
+              <w:rFonts w:ascii="Cambria Math" w:hAnsi="Cambria Math"/>
+            </w:rPr>
+            <m:t>≤</m:t>
+          </m:r>
+          <m:f>
+            <m:fPr>
+              <m:ctrlPr>
+                <w:rPr>
+                  <w:rFonts w:ascii="Cambria Math" w:hAnsi="Cambria Math"/>
+                  <w:i/>
+                </w:rPr>
+              </m:ctrlPr>
+            </m:fPr>
+            <m:num>
+              <m:r>
+                <w:rPr>
+                  <w:rFonts w:ascii="Cambria Math" w:hAnsi="Cambria Math"/>
+                </w:rPr>
+                <m:t>SPEE</m:t>
+              </m:r>
+              <m:sSub>
+                <m:sSubPr>
+                  <m:ctrlPr>
+                    <w:rPr>
+                      <w:rFonts w:ascii="Cambria Math" w:hAnsi="Cambria Math"/>
+                      <w:i/>
+                    </w:rPr>
+                  </m:ctrlPr>
+                </m:sSubPr>
+                <m:e>
+                  <m:r>
+                    <w:rPr>
+                      <w:rFonts w:ascii="Cambria Math" w:hAnsi="Cambria Math"/>
+                    </w:rPr>
+                    <m:t>D</m:t>
+                  </m:r>
+                </m:e>
+                <m:sub>
+                  <m:r>
+                    <w:rPr>
+                      <w:rFonts w:ascii="Cambria Math" w:hAnsi="Cambria Math"/>
+                    </w:rPr>
+                    <m:t>LIMIT</m:t>
+                  </m:r>
+                </m:sub>
+              </m:sSub>
+            </m:num>
+            <m:den>
+              <m:r>
+                <w:rPr>
+                  <w:rFonts w:ascii="Cambria Math" w:hAnsi="Cambria Math"/>
+                </w:rPr>
+                <m:t>2.24</m:t>
+              </m:r>
+            </m:den>
+          </m:f>
+          <m:r>
+            <w:rPr>
+              <w:rFonts w:ascii="Cambria Math" w:hAnsi="Cambria Math"/>
+            </w:rPr>
+            <m:t>:cost=</m:t>
+          </m:r>
+          <m:f>
+            <m:fPr>
+              <m:ctrlPr>
+                <w:rPr>
+                  <w:rFonts w:ascii="Cambria Math" w:hAnsi="Cambria Math"/>
+                  <w:i/>
+                </w:rPr>
+              </m:ctrlPr>
+            </m:fPr>
+            <m:num>
+              <m:r>
+                <w:rPr>
+                  <w:rFonts w:ascii="Cambria Math" w:hAnsi="Cambria Math"/>
+                </w:rPr>
+                <m:t>2</m:t>
+              </m:r>
+            </m:num>
+            <m:den>
+              <m:r>
+                <w:rPr>
+                  <w:rFonts w:ascii="Cambria Math" w:hAnsi="Cambria Math"/>
+                </w:rPr>
+                <m:t>1+</m:t>
+              </m:r>
+              <m:sSup>
+                <m:sSupPr>
+                  <m:ctrlPr>
+                    <w:rPr>
+                      <w:rFonts w:ascii="Cambria Math" w:hAnsi="Cambria Math"/>
+                      <w:i/>
+                    </w:rPr>
+                  </m:ctrlPr>
+                </m:sSupPr>
+                <m:e>
+                  <m:r>
+                    <w:rPr>
+                      <w:rFonts w:ascii="Cambria Math" w:hAnsi="Cambria Math"/>
+                    </w:rPr>
+                    <m:t>e</m:t>
+                  </m:r>
+                </m:e>
+                <m:sup>
+                  <m:r>
+                    <w:rPr>
+                      <w:rFonts w:ascii="Cambria Math" w:hAnsi="Cambria Math"/>
+                    </w:rPr>
+                    <m:t>-</m:t>
+                  </m:r>
+                  <m:f>
+                    <m:fPr>
+                      <m:ctrlPr>
+                        <w:rPr>
+                          <w:rFonts w:ascii="Cambria Math" w:hAnsi="Cambria Math"/>
+                          <w:i/>
+                        </w:rPr>
+                      </m:ctrlPr>
+                    </m:fPr>
+                    <m:num>
+                      <m:f>
+                        <m:fPr>
+                          <m:ctrlPr>
+                            <w:rPr>
+                              <w:rFonts w:ascii="Cambria Math" w:hAnsi="Cambria Math"/>
+                              <w:i/>
+                            </w:rPr>
+                          </m:ctrlPr>
+                        </m:fPr>
+                        <m:num>
+                          <m:r>
+                            <w:rPr>
+                              <w:rFonts w:ascii="Cambria Math" w:hAnsi="Cambria Math"/>
+                            </w:rPr>
+                            <m:t>SPEE</m:t>
+                          </m:r>
+                          <m:sSub>
+                            <m:sSubPr>
+                              <m:ctrlPr>
+                                <w:rPr>
+                                  <w:rFonts w:ascii="Cambria Math" w:hAnsi="Cambria Math"/>
+                                  <w:i/>
+                                </w:rPr>
+                              </m:ctrlPr>
+                            </m:sSubPr>
+                            <m:e>
+                              <m:r>
+                                <w:rPr>
+                                  <w:rFonts w:ascii="Cambria Math" w:hAnsi="Cambria Math"/>
+                                </w:rPr>
+                                <m:t>D</m:t>
+                              </m:r>
+                            </m:e>
+                            <m:sub>
+                              <m:r>
+                                <w:rPr>
+                                  <w:rFonts w:ascii="Cambria Math" w:hAnsi="Cambria Math"/>
+                                </w:rPr>
+                                <m:t>LIMIT</m:t>
+                              </m:r>
+                            </m:sub>
+                          </m:sSub>
+                        </m:num>
+                        <m:den>
+                          <m:r>
+                            <w:rPr>
+                              <w:rFonts w:ascii="Cambria Math" w:hAnsi="Cambria Math"/>
+                            </w:rPr>
+                            <m:t>2.24</m:t>
+                          </m:r>
+                        </m:den>
+                      </m:f>
                       <m:r>
                         <w:rPr>
                           <w:rFonts w:ascii="Cambria Math" w:hAnsi="Cambria Math"/>
                         </w:rPr>
-                        <m:t>(</m:t>
+                        <m:t>-speed</m:t>
+                      </m:r>
+                    </m:num>
+                    <m:den>
+                      <m:f>
+                        <m:fPr>
+                          <m:ctrlPr>
+                            <w:rPr>
+                              <w:rFonts w:ascii="Cambria Math" w:hAnsi="Cambria Math"/>
+                              <w:i/>
+                            </w:rPr>
+                          </m:ctrlPr>
+                        </m:fPr>
+                        <m:num>
+                          <m:r>
+                            <w:rPr>
+                              <w:rFonts w:ascii="Cambria Math" w:hAnsi="Cambria Math"/>
+                            </w:rPr>
+                            <m:t>SPEE</m:t>
+                          </m:r>
+                          <m:sSub>
+                            <m:sSubPr>
+                              <m:ctrlPr>
+                                <w:rPr>
+                                  <w:rFonts w:ascii="Cambria Math" w:hAnsi="Cambria Math"/>
+                                  <w:i/>
+                                </w:rPr>
+                              </m:ctrlPr>
+                            </m:sSubPr>
+                            <m:e>
+                              <m:r>
+                                <w:rPr>
+                                  <w:rFonts w:ascii="Cambria Math" w:hAnsi="Cambria Math"/>
+                                </w:rPr>
+                                <m:t>D</m:t>
+                              </m:r>
+                            </m:e>
+                            <m:sub>
+                              <m:r>
+                                <w:rPr>
+                                  <w:rFonts w:ascii="Cambria Math" w:hAnsi="Cambria Math"/>
+                                </w:rPr>
+                                <m:t>LIMIT</m:t>
+                              </m:r>
+                            </m:sub>
+                          </m:sSub>
+                        </m:num>
+                        <m:den>
+                          <m:r>
+                            <w:rPr>
+                              <w:rFonts w:ascii="Cambria Math" w:hAnsi="Cambria Math"/>
+                            </w:rPr>
+                            <m:t>2.24</m:t>
+                          </m:r>
+                        </m:den>
+                      </m:f>
+                    </m:den>
+                  </m:f>
+                </m:sup>
+              </m:sSup>
+            </m:den>
+          </m:f>
+          <m:r>
+            <w:rPr>
+              <w:rFonts w:ascii="Cambria Math" w:hAnsi="Cambria Math"/>
+            </w:rPr>
+            <m:t>-</m:t>
+          </m:r>
+          <m:r>
+            <w:rPr>
+              <w:rFonts w:ascii="Cambria Math" w:hAnsi="Cambria Math"/>
+            </w:rPr>
+            <m:t>1</m:t>
+          </m:r>
+        </m:oMath>
+      </m:oMathPara>
+    </w:p>
+    <w:p>
+      <m:oMathPara>
+        <m:oMathParaPr>
+          <m:jc m:val="left"/>
+        </m:oMathParaPr>
+        <m:oMath>
+          <m:r>
+            <w:rPr>
+              <w:rFonts w:ascii="Cambria Math" w:hAnsi="Cambria Math"/>
+            </w:rPr>
+            <m:t>speed</m:t>
+          </m:r>
+          <m:r>
+            <w:rPr>
+              <w:rFonts w:ascii="Cambria Math" w:hAnsi="Cambria Math"/>
+            </w:rPr>
+            <m:t>→</m:t>
+          </m:r>
+          <m:r>
+            <w:rPr>
+              <w:rFonts w:ascii="Cambria Math" w:hAnsi="Cambria Math"/>
+            </w:rPr>
+            <m:t>SPEE</m:t>
+          </m:r>
+          <m:sSub>
+            <m:sSubPr>
+              <m:ctrlPr>
+                <w:rPr>
+                  <w:rFonts w:ascii="Cambria Math" w:hAnsi="Cambria Math"/>
+                  <w:i/>
+                </w:rPr>
+              </m:ctrlPr>
+            </m:sSubPr>
+            <m:e>
+              <m:r>
+                <w:rPr>
+                  <w:rFonts w:ascii="Cambria Math" w:hAnsi="Cambria Math"/>
+                </w:rPr>
+                <m:t>D</m:t>
+              </m:r>
+            </m:e>
+            <m:sub>
+              <m:r>
+                <w:rPr>
+                  <w:rFonts w:ascii="Cambria Math" w:hAnsi="Cambria Math"/>
+                </w:rPr>
+                <m:t>LIMIT</m:t>
+              </m:r>
+            </m:sub>
+          </m:sSub>
+          <m:r>
+            <w:rPr>
+              <w:rFonts w:ascii="Cambria Math" w:hAnsi="Cambria Math"/>
+            </w:rPr>
+            <m:t>:cost</m:t>
+          </m:r>
+          <m:r>
+            <w:rPr>
+              <w:rFonts w:ascii="Cambria Math" w:hAnsi="Cambria Math"/>
+            </w:rPr>
+            <m:t>→</m:t>
+          </m:r>
+          <m:r>
+            <w:rPr>
+              <w:rFonts w:ascii="Cambria Math" w:hAnsi="Cambria Math"/>
+            </w:rPr>
+            <m:t>0</m:t>
+          </m:r>
+        </m:oMath>
+      </m:oMathPara>
+    </w:p>
+    <w:p>
+      <w:r>
+        <w:t>efficiency_cost</w:t>
+      </w:r>
+    </w:p>
+    <w:p>
+      <m:oMathPara>
+        <m:oMathParaPr>
+          <m:jc m:val="left"/>
+        </m:oMathParaPr>
+        <m:oMath>
+          <m:f>
+            <m:fPr>
+              <m:ctrlPr>
+                <w:rPr>
+                  <w:rFonts w:ascii="Cambria Math" w:hAnsi="Cambria Math"/>
+                  <w:i/>
+                </w:rPr>
+              </m:ctrlPr>
+            </m:fPr>
+            <m:num>
+              <m:r>
+                <w:rPr>
+                  <w:rFonts w:ascii="Cambria Math" w:hAnsi="Cambria Math"/>
+                </w:rPr>
+                <m:t>2</m:t>
+              </m:r>
+            </m:num>
+            <m:den>
+              <m:r>
+                <w:rPr>
+                  <w:rFonts w:ascii="Cambria Math" w:hAnsi="Cambria Math"/>
+                </w:rPr>
+                <m:t>1+</m:t>
+              </m:r>
+              <m:sSup>
+                <m:sSupPr>
+                  <m:ctrlPr>
+                    <w:rPr>
+                      <w:rFonts w:ascii="Cambria Math" w:hAnsi="Cambria Math"/>
+                      <w:i/>
+                    </w:rPr>
+                  </m:ctrlPr>
+                </m:sSupPr>
+                <m:e>
+                  <m:r>
+                    <w:rPr>
+                      <w:rFonts w:ascii="Cambria Math" w:hAnsi="Cambria Math"/>
+                    </w:rPr>
+                    <m:t>e</m:t>
+                  </m:r>
+                </m:e>
+                <m:sup>
+                  <m:r>
+                    <w:rPr>
+                      <w:rFonts w:ascii="Cambria Math" w:hAnsi="Cambria Math"/>
+                    </w:rPr>
+                    <m:t>-</m:t>
+                  </m:r>
+                  <m:f>
+                    <m:fPr>
+                      <m:ctrlPr>
+                        <w:rPr>
+                          <w:rFonts w:ascii="Cambria Math" w:hAnsi="Cambria Math"/>
+                          <w:i/>
+                        </w:rPr>
+                      </m:ctrlPr>
+                    </m:fPr>
+                    <m:num>
+                      <m:r>
+                        <w:rPr>
+                          <w:rFonts w:ascii="Cambria Math" w:hAnsi="Cambria Math"/>
+                        </w:rPr>
+                        <m:t>2*(</m:t>
                       </m:r>
                       <m:sSub>
                         <m:sSubPr>
@@ -2986,13 +3581,7 @@
             <w:rPr>
               <w:rFonts w:ascii="Cambria Math" w:hAnsi="Cambria Math"/>
             </w:rPr>
-            <m:t>-</m:t>
-          </m:r>
-          <m:r>
-            <w:rPr>
-              <w:rFonts w:ascii="Cambria Math" w:hAnsi="Cambria Math"/>
-            </w:rPr>
-            <m:t>1</m:t>
+            <m:t>-1</m:t>
           </m:r>
         </m:oMath>
       </m:oMathPara>
@@ -3065,13 +3654,7 @@
             <w:rPr>
               <w:rFonts w:ascii="Cambria Math" w:hAnsi="Cambria Math"/>
             </w:rPr>
-            <m:t>→∞:cost→</m:t>
-          </m:r>
-          <m:r>
-            <w:rPr>
-              <w:rFonts w:ascii="Cambria Math" w:hAnsi="Cambria Math"/>
-            </w:rPr>
-            <m:t>1</m:t>
+            <m:t>→∞:cost→1</m:t>
           </m:r>
         </m:oMath>
       </m:oMathPara>
@@ -3144,13 +3727,7 @@
             <w:rPr>
               <w:rFonts w:ascii="Cambria Math" w:hAnsi="Cambria Math"/>
             </w:rPr>
-            <m:t>→0:cost→</m:t>
-          </m:r>
-          <m:r>
-            <w:rPr>
-              <w:rFonts w:ascii="Cambria Math" w:hAnsi="Cambria Math"/>
-            </w:rPr>
-            <m:t>0</m:t>
+            <m:t>→0:cost→0</m:t>
           </m:r>
         </m:oMath>
       </m:oMathPara>
@@ -3286,13 +3863,7 @@
             <w:rPr>
               <w:rFonts w:ascii="Cambria Math" w:hAnsi="Cambria Math"/>
             </w:rPr>
-            <m:t>-</m:t>
-          </m:r>
-          <m:r>
-            <w:rPr>
-              <w:rFonts w:ascii="Cambria Math" w:hAnsi="Cambria Math"/>
-            </w:rPr>
-            <m:t>1</m:t>
+            <m:t>-1</m:t>
           </m:r>
         </m:oMath>
       </m:oMathPara>
@@ -3303,6 +3874,9 @@
       </w:r>
       <m:oMath>
         <m:r>
+          <m:rPr>
+            <m:sty m:val="p"/>
+          </m:rPr>
           <w:rPr>
             <w:rFonts w:ascii="Cambria Math" w:hAnsi="Cambria Math"/>
           </w:rPr>
@@ -3381,13 +3955,7 @@
             <w:rPr>
               <w:rFonts w:ascii="Cambria Math" w:hAnsi="Cambria Math"/>
             </w:rPr>
-            <m:t>→0:cost→</m:t>
-          </m:r>
-          <m:r>
-            <w:rPr>
-              <w:rFonts w:ascii="Cambria Math" w:hAnsi="Cambria Math"/>
-            </w:rPr>
-            <m:t>0</m:t>
+            <m:t>→0:cost→0</m:t>
           </m:r>
         </m:oMath>
       </m:oMathPara>
@@ -3436,19 +4004,19 @@
             <w:rPr>
               <w:rFonts w:ascii="Cambria Math" w:hAnsi="Cambria Math"/>
             </w:rPr>
-            <m:t>&gt;</m:t>
-          </m:r>
-          <m:r>
-            <w:rPr>
-              <w:rFonts w:ascii="Cambria Math" w:hAnsi="Cambria Math"/>
-            </w:rPr>
-            <m:t>MAX_ACCEL</m:t>
-          </m:r>
-          <m:r>
-            <w:rPr>
-              <w:rFonts w:ascii="Cambria Math" w:hAnsi="Cambria Math"/>
-            </w:rPr>
-            <m:t>:cost→1</m:t>
+            <m:t>&gt;MAX_ACCEL:cost</m:t>
+          </m:r>
+          <m:r>
+            <w:rPr>
+              <w:rFonts w:ascii="Cambria Math" w:hAnsi="Cambria Math"/>
+            </w:rPr>
+            <m:t>=</m:t>
+          </m:r>
+          <m:r>
+            <w:rPr>
+              <w:rFonts w:ascii="Cambria Math" w:hAnsi="Cambria Math"/>
+            </w:rPr>
+            <m:t>1</m:t>
           </m:r>
         </m:oMath>
       </m:oMathPara>
@@ -3504,19 +4072,303 @@
             <w:rPr>
               <w:rFonts w:ascii="Cambria Math" w:hAnsi="Cambria Math"/>
             </w:rPr>
-            <m:t>:cost→</m:t>
+            <m:t>:</m:t>
+          </m:r>
+        </m:oMath>
+      </m:oMathPara>
+    </w:p>
+    <w:p>
+      <m:oMathPara>
+        <m:oMathParaPr>
+          <m:jc m:val="left"/>
+        </m:oMathParaPr>
+        <m:oMath>
+          <m:r>
+            <w:rPr>
+              <w:rFonts w:ascii="Cambria Math" w:hAnsi="Cambria Math"/>
+            </w:rPr>
+            <m:t>cost=</m:t>
+          </m:r>
+          <m:f>
+            <m:fPr>
+              <m:ctrlPr>
+                <w:rPr>
+                  <w:rFonts w:ascii="Cambria Math" w:hAnsi="Cambria Math"/>
+                  <w:i/>
+                </w:rPr>
+              </m:ctrlPr>
+            </m:fPr>
+            <m:num>
+              <m:r>
+                <w:rPr>
+                  <w:rFonts w:ascii="Cambria Math" w:hAnsi="Cambria Math"/>
+                </w:rPr>
+                <m:t>2</m:t>
+              </m:r>
+            </m:num>
+            <m:den>
+              <m:r>
+                <w:rPr>
+                  <w:rFonts w:ascii="Cambria Math" w:hAnsi="Cambria Math"/>
+                </w:rPr>
+                <m:t>1+</m:t>
+              </m:r>
+              <m:sSup>
+                <m:sSupPr>
+                  <m:ctrlPr>
+                    <w:rPr>
+                      <w:rFonts w:ascii="Cambria Math" w:hAnsi="Cambria Math"/>
+                      <w:i/>
+                    </w:rPr>
+                  </m:ctrlPr>
+                </m:sSupPr>
+                <m:e>
+                  <m:r>
+                    <w:rPr>
+                      <w:rFonts w:ascii="Cambria Math" w:hAnsi="Cambria Math"/>
+                    </w:rPr>
+                    <m:t>e</m:t>
+                  </m:r>
+                </m:e>
+                <m:sup>
+                  <m:r>
+                    <w:rPr>
+                      <w:rFonts w:ascii="Cambria Math" w:hAnsi="Cambria Math"/>
+                    </w:rPr>
+                    <m:t>-</m:t>
+                  </m:r>
+                  <m:f>
+                    <m:fPr>
+                      <m:ctrlPr>
+                        <w:rPr>
+                          <w:rFonts w:ascii="Cambria Math" w:hAnsi="Cambria Math"/>
+                          <w:i/>
+                        </w:rPr>
+                      </m:ctrlPr>
+                    </m:fPr>
+                    <m:num>
+                      <m:r>
+                        <w:rPr>
+                          <w:rFonts w:ascii="Cambria Math" w:hAnsi="Cambria Math"/>
+                        </w:rPr>
+                        <m:t>MAX_ACCEL</m:t>
+                      </m:r>
+                    </m:num>
+                    <m:den>
+                      <m:r>
+                        <w:rPr>
+                          <w:rFonts w:ascii="Cambria Math" w:hAnsi="Cambria Math"/>
+                        </w:rPr>
+                        <m:t>MAX_ACCEL-</m:t>
+                      </m:r>
+                      <m:d>
+                        <m:dPr>
+                          <m:begChr m:val="|"/>
+                          <m:endChr m:val="|"/>
+                          <m:ctrlPr>
+                            <w:rPr>
+                              <w:rFonts w:ascii="Cambria Math" w:hAnsi="Cambria Math"/>
+                              <w:i/>
+                            </w:rPr>
+                          </m:ctrlPr>
+                        </m:dPr>
+                        <m:e>
+                          <m:r>
+                            <m:rPr>
+                              <m:sty m:val="p"/>
+                            </m:rPr>
+                            <w:rPr>
+                              <w:rFonts w:ascii="Cambria Math" w:hAnsi="Cambria Math"/>
+                            </w:rPr>
+                            <m:t>max</m:t>
+                          </m:r>
+                          <m:r>
+                            <w:rPr>
+                              <w:rFonts w:ascii="Cambria Math" w:hAnsi="Cambria Math"/>
+                            </w:rPr>
+                            <m:t>_accelerator</m:t>
+                          </m:r>
+                        </m:e>
+                      </m:d>
+                    </m:den>
+                  </m:f>
+                </m:sup>
+              </m:sSup>
+            </m:den>
+          </m:f>
+          <m:r>
+            <w:rPr>
+              <w:rFonts w:ascii="Cambria Math" w:hAnsi="Cambria Math"/>
+            </w:rPr>
+            <m:t>-1</m:t>
+          </m:r>
+        </m:oMath>
+      </m:oMathPara>
+    </w:p>
+    <w:p>
+      <m:oMathPara>
+        <m:oMathParaPr>
+          <m:jc m:val="left"/>
+        </m:oMathParaPr>
+        <m:oMath>
+          <m:d>
+            <m:dPr>
+              <m:begChr m:val="|"/>
+              <m:endChr m:val="|"/>
+              <m:ctrlPr>
+                <w:rPr>
+                  <w:rFonts w:ascii="Cambria Math" w:hAnsi="Cambria Math"/>
+                  <w:i/>
+                </w:rPr>
+              </m:ctrlPr>
+            </m:dPr>
+            <m:e>
+              <m:r>
+                <m:rPr>
+                  <m:sty m:val="p"/>
+                </m:rPr>
+                <w:rPr>
+                  <w:rFonts w:ascii="Cambria Math" w:hAnsi="Cambria Math"/>
+                </w:rPr>
+                <m:t>max</m:t>
+              </m:r>
+              <m:r>
+                <w:rPr>
+                  <w:rFonts w:ascii="Cambria Math" w:hAnsi="Cambria Math"/>
+                </w:rPr>
+                <m:t>_accelerator</m:t>
+              </m:r>
+            </m:e>
+          </m:d>
+          <m:r>
+            <w:rPr>
+              <w:rFonts w:ascii="Cambria Math" w:hAnsi="Cambria Math"/>
+            </w:rPr>
+            <m:t>→</m:t>
+          </m:r>
+          <m:r>
+            <w:rPr>
+              <w:rFonts w:ascii="Cambria Math" w:hAnsi="Cambria Math"/>
+            </w:rPr>
+            <m:t>MAX_ACCEL</m:t>
+          </m:r>
+          <m:r>
+            <w:rPr>
+              <w:rFonts w:ascii="Cambria Math" w:hAnsi="Cambria Math"/>
+            </w:rPr>
+            <m:t>:cost→1</m:t>
+          </m:r>
+        </m:oMath>
+      </m:oMathPara>
+    </w:p>
+    <w:p>
+      <m:oMathPara>
+        <m:oMathParaPr>
+          <m:jc m:val="left"/>
+        </m:oMathParaPr>
+        <m:oMath>
+          <m:d>
+            <m:dPr>
+              <m:begChr m:val="|"/>
+              <m:endChr m:val="|"/>
+              <m:ctrlPr>
+                <w:rPr>
+                  <w:rFonts w:ascii="Cambria Math" w:hAnsi="Cambria Math"/>
+                  <w:i/>
+                </w:rPr>
+              </m:ctrlPr>
+            </m:dPr>
+            <m:e>
+              <m:r>
+                <m:rPr>
+                  <m:sty m:val="p"/>
+                </m:rPr>
+                <w:rPr>
+                  <w:rFonts w:ascii="Cambria Math" w:hAnsi="Cambria Math"/>
+                </w:rPr>
+                <m:t>max</m:t>
+              </m:r>
+              <m:r>
+                <w:rPr>
+                  <w:rFonts w:ascii="Cambria Math" w:hAnsi="Cambria Math"/>
+                </w:rPr>
+                <m:t>_accelerator</m:t>
+              </m:r>
+            </m:e>
+          </m:d>
+          <m:r>
+            <w:rPr>
+              <w:rFonts w:ascii="Cambria Math" w:hAnsi="Cambria Math"/>
+            </w:rPr>
+            <m:t>→</m:t>
           </m:r>
           <m:r>
             <w:rPr>
               <w:rFonts w:ascii="Cambria Math" w:hAnsi="Cambria Math"/>
             </w:rPr>
             <m:t>0</m:t>
+          </m:r>
+          <m:r>
+            <w:rPr>
+              <w:rFonts w:ascii="Cambria Math" w:hAnsi="Cambria Math"/>
+            </w:rPr>
+            <m:t>:cost</m:t>
+          </m:r>
+          <m:r>
+            <w:rPr>
+              <w:rFonts w:ascii="Cambria Math" w:hAnsi="Cambria Math"/>
+            </w:rPr>
+            <m:t>→</m:t>
+          </m:r>
+          <m:f>
+            <m:fPr>
+              <m:ctrlPr>
+                <w:rPr>
+                  <w:rFonts w:ascii="Cambria Math" w:hAnsi="Cambria Math"/>
+                  <w:i/>
+                </w:rPr>
+              </m:ctrlPr>
+            </m:fPr>
+            <m:num>
+              <m:r>
+                <w:rPr>
+                  <w:rFonts w:ascii="Cambria Math" w:hAnsi="Cambria Math"/>
+                </w:rPr>
+                <m:t>e-1</m:t>
+              </m:r>
+            </m:num>
+            <m:den>
+              <m:r>
+                <w:rPr>
+                  <w:rFonts w:ascii="Cambria Math" w:hAnsi="Cambria Math"/>
+                </w:rPr>
+                <m:t>e+1</m:t>
+              </m:r>
+            </m:den>
+          </m:f>
+          <m:r>
+            <w:rPr>
+              <w:rFonts w:ascii="Cambria Math" w:hAnsi="Cambria Math"/>
+            </w:rPr>
+            <m:t>≈</m:t>
+          </m:r>
+          <m:r>
+            <w:rPr>
+              <w:rFonts w:ascii="Cambria Math" w:hAnsi="Cambria Math"/>
+            </w:rPr>
+            <m:t>0.46</m:t>
           </m:r>
         </m:oMath>
       </m:oMathPara>
     </w:p>
     <w:p>
       <w:r>
+        <w:br w:type="page"/>
+      </w:r>
+    </w:p>
+    <w:p>
+      <w:r>
+        <w:lastRenderedPageBreak/>
         <w:t>max_jerk_cost</w:t>
       </w:r>
     </w:p>
@@ -3551,13 +4403,7 @@
                 <w:rPr>
                   <w:rFonts w:ascii="Cambria Math" w:hAnsi="Cambria Math"/>
                 </w:rPr>
-                <m:t>_</m:t>
-              </m:r>
-              <m:r>
-                <w:rPr>
-                  <w:rFonts w:ascii="Cambria Math" w:hAnsi="Cambria Math"/>
-                </w:rPr>
-                <m:t>jerk</m:t>
+                <m:t>_jerk</m:t>
               </m:r>
             </m:e>
           </m:d>
@@ -3565,19 +4411,19 @@
             <w:rPr>
               <w:rFonts w:ascii="Cambria Math" w:hAnsi="Cambria Math"/>
             </w:rPr>
-            <m:t>&gt;</m:t>
-          </m:r>
-          <m:r>
-            <w:rPr>
-              <w:rFonts w:ascii="Cambria Math" w:hAnsi="Cambria Math"/>
-            </w:rPr>
-            <m:t>MAX_JERK</m:t>
-          </m:r>
-          <m:r>
-            <w:rPr>
-              <w:rFonts w:ascii="Cambria Math" w:hAnsi="Cambria Math"/>
-            </w:rPr>
-            <m:t>:cost→1</m:t>
+            <m:t>&gt;MAX_JERK:cost</m:t>
+          </m:r>
+          <m:r>
+            <w:rPr>
+              <w:rFonts w:ascii="Cambria Math" w:hAnsi="Cambria Math"/>
+            </w:rPr>
+            <m:t>=</m:t>
+          </m:r>
+          <m:r>
+            <w:rPr>
+              <w:rFonts w:ascii="Cambria Math" w:hAnsi="Cambria Math"/>
+            </w:rPr>
+            <m:t>1</m:t>
           </m:r>
         </m:oMath>
       </m:oMathPara>
@@ -3613,13 +4459,7 @@
                 <w:rPr>
                   <w:rFonts w:ascii="Cambria Math" w:hAnsi="Cambria Math"/>
                 </w:rPr>
-                <m:t>_</m:t>
-              </m:r>
-              <m:r>
-                <w:rPr>
-                  <w:rFonts w:ascii="Cambria Math" w:hAnsi="Cambria Math"/>
-                </w:rPr>
-                <m:t>jerk</m:t>
+                <m:t>_jerk</m:t>
               </m:r>
             </m:e>
           </m:d>
@@ -3627,25 +4467,291 @@
             <w:rPr>
               <w:rFonts w:ascii="Cambria Math" w:hAnsi="Cambria Math"/>
             </w:rPr>
-            <m:t>≤</m:t>
-          </m:r>
-          <m:r>
-            <w:rPr>
-              <w:rFonts w:ascii="Cambria Math" w:hAnsi="Cambria Math"/>
-            </w:rPr>
-            <m:t>MAX_JERK</m:t>
-          </m:r>
-          <m:r>
-            <w:rPr>
-              <w:rFonts w:ascii="Cambria Math" w:hAnsi="Cambria Math"/>
-            </w:rPr>
-            <m:t>:cost→</m:t>
-          </m:r>
-          <m:r>
-            <w:rPr>
-              <w:rFonts w:ascii="Cambria Math" w:hAnsi="Cambria Math"/>
-            </w:rPr>
-            <m:t>0</m:t>
+            <m:t>≤MAX_JERK:</m:t>
+          </m:r>
+        </m:oMath>
+      </m:oMathPara>
+    </w:p>
+    <w:p>
+      <m:oMathPara>
+        <m:oMathParaPr>
+          <m:jc m:val="left"/>
+        </m:oMathParaPr>
+        <m:oMath>
+          <m:r>
+            <w:rPr>
+              <w:rFonts w:ascii="Cambria Math" w:hAnsi="Cambria Math"/>
+            </w:rPr>
+            <m:t>cost=</m:t>
+          </m:r>
+          <m:f>
+            <m:fPr>
+              <m:ctrlPr>
+                <w:rPr>
+                  <w:rFonts w:ascii="Cambria Math" w:hAnsi="Cambria Math"/>
+                  <w:i/>
+                </w:rPr>
+              </m:ctrlPr>
+            </m:fPr>
+            <m:num>
+              <m:r>
+                <w:rPr>
+                  <w:rFonts w:ascii="Cambria Math" w:hAnsi="Cambria Math"/>
+                </w:rPr>
+                <m:t>2</m:t>
+              </m:r>
+            </m:num>
+            <m:den>
+              <m:r>
+                <w:rPr>
+                  <w:rFonts w:ascii="Cambria Math" w:hAnsi="Cambria Math"/>
+                </w:rPr>
+                <m:t>1+</m:t>
+              </m:r>
+              <m:sSup>
+                <m:sSupPr>
+                  <m:ctrlPr>
+                    <w:rPr>
+                      <w:rFonts w:ascii="Cambria Math" w:hAnsi="Cambria Math"/>
+                      <w:i/>
+                    </w:rPr>
+                  </m:ctrlPr>
+                </m:sSupPr>
+                <m:e>
+                  <m:r>
+                    <w:rPr>
+                      <w:rFonts w:ascii="Cambria Math" w:hAnsi="Cambria Math"/>
+                    </w:rPr>
+                    <m:t>e</m:t>
+                  </m:r>
+                </m:e>
+                <m:sup>
+                  <m:r>
+                    <w:rPr>
+                      <w:rFonts w:ascii="Cambria Math" w:hAnsi="Cambria Math"/>
+                    </w:rPr>
+                    <m:t>-</m:t>
+                  </m:r>
+                  <m:f>
+                    <m:fPr>
+                      <m:ctrlPr>
+                        <w:rPr>
+                          <w:rFonts w:ascii="Cambria Math" w:hAnsi="Cambria Math"/>
+                          <w:i/>
+                        </w:rPr>
+                      </m:ctrlPr>
+                    </m:fPr>
+                    <m:num>
+                      <m:r>
+                        <w:rPr>
+                          <w:rFonts w:ascii="Cambria Math" w:hAnsi="Cambria Math"/>
+                        </w:rPr>
+                        <m:t>MAX_JERK</m:t>
+                      </m:r>
+                    </m:num>
+                    <m:den>
+                      <m:r>
+                        <w:rPr>
+                          <w:rFonts w:ascii="Cambria Math" w:hAnsi="Cambria Math"/>
+                        </w:rPr>
+                        <m:t>MAX_JERK</m:t>
+                      </m:r>
+                      <m:r>
+                        <w:rPr>
+                          <w:rFonts w:ascii="Cambria Math" w:hAnsi="Cambria Math"/>
+                        </w:rPr>
+                        <m:t>-</m:t>
+                      </m:r>
+                      <m:d>
+                        <m:dPr>
+                          <m:begChr m:val="|"/>
+                          <m:endChr m:val="|"/>
+                          <m:ctrlPr>
+                            <w:rPr>
+                              <w:rFonts w:ascii="Cambria Math" w:hAnsi="Cambria Math"/>
+                              <w:i/>
+                            </w:rPr>
+                          </m:ctrlPr>
+                        </m:dPr>
+                        <m:e>
+                          <m:r>
+                            <m:rPr>
+                              <m:sty m:val="p"/>
+                            </m:rPr>
+                            <w:rPr>
+                              <w:rFonts w:ascii="Cambria Math" w:hAnsi="Cambria Math"/>
+                            </w:rPr>
+                            <m:t>max</m:t>
+                          </m:r>
+                          <m:r>
+                            <w:rPr>
+                              <w:rFonts w:ascii="Cambria Math" w:hAnsi="Cambria Math"/>
+                            </w:rPr>
+                            <m:t>_</m:t>
+                          </m:r>
+                          <m:r>
+                            <w:rPr>
+                              <w:rFonts w:ascii="Cambria Math" w:hAnsi="Cambria Math"/>
+                            </w:rPr>
+                            <m:t>jerk</m:t>
+                          </m:r>
+                        </m:e>
+                      </m:d>
+                    </m:den>
+                  </m:f>
+                </m:sup>
+              </m:sSup>
+            </m:den>
+          </m:f>
+          <m:r>
+            <w:rPr>
+              <w:rFonts w:ascii="Cambria Math" w:hAnsi="Cambria Math"/>
+            </w:rPr>
+            <m:t>-1</m:t>
+          </m:r>
+        </m:oMath>
+      </m:oMathPara>
+    </w:p>
+    <w:p>
+      <m:oMathPara>
+        <m:oMathParaPr>
+          <m:jc m:val="left"/>
+        </m:oMathParaPr>
+        <m:oMath>
+          <m:d>
+            <m:dPr>
+              <m:begChr m:val="|"/>
+              <m:endChr m:val="|"/>
+              <m:ctrlPr>
+                <w:rPr>
+                  <w:rFonts w:ascii="Cambria Math" w:hAnsi="Cambria Math"/>
+                  <w:i/>
+                </w:rPr>
+              </m:ctrlPr>
+            </m:dPr>
+            <m:e>
+              <m:r>
+                <m:rPr>
+                  <m:sty m:val="p"/>
+                </m:rPr>
+                <w:rPr>
+                  <w:rFonts w:ascii="Cambria Math" w:hAnsi="Cambria Math"/>
+                </w:rPr>
+                <m:t>max</m:t>
+              </m:r>
+              <m:r>
+                <w:rPr>
+                  <w:rFonts w:ascii="Cambria Math" w:hAnsi="Cambria Math"/>
+                </w:rPr>
+                <m:t>_</m:t>
+              </m:r>
+              <m:r>
+                <w:rPr>
+                  <w:rFonts w:ascii="Cambria Math" w:hAnsi="Cambria Math"/>
+                </w:rPr>
+                <m:t>jerk</m:t>
+              </m:r>
+            </m:e>
+          </m:d>
+          <m:r>
+            <w:rPr>
+              <w:rFonts w:ascii="Cambria Math" w:hAnsi="Cambria Math"/>
+            </w:rPr>
+            <m:t>→MAX_ACCEL:cost→1</m:t>
+          </m:r>
+        </m:oMath>
+      </m:oMathPara>
+    </w:p>
+    <w:p>
+      <m:oMathPara>
+        <m:oMathParaPr>
+          <m:jc m:val="left"/>
+        </m:oMathParaPr>
+        <m:oMath>
+          <m:d>
+            <m:dPr>
+              <m:begChr m:val="|"/>
+              <m:endChr m:val="|"/>
+              <m:ctrlPr>
+                <w:rPr>
+                  <w:rFonts w:ascii="Cambria Math" w:hAnsi="Cambria Math"/>
+                  <w:i/>
+                </w:rPr>
+              </m:ctrlPr>
+            </m:dPr>
+            <m:e>
+              <m:r>
+                <m:rPr>
+                  <m:sty m:val="p"/>
+                </m:rPr>
+                <w:rPr>
+                  <w:rFonts w:ascii="Cambria Math" w:hAnsi="Cambria Math"/>
+                </w:rPr>
+                <m:t>max</m:t>
+              </m:r>
+              <m:r>
+                <w:rPr>
+                  <w:rFonts w:ascii="Cambria Math" w:hAnsi="Cambria Math"/>
+                </w:rPr>
+                <m:t>_</m:t>
+              </m:r>
+              <m:r>
+                <w:rPr>
+                  <w:rFonts w:ascii="Cambria Math" w:hAnsi="Cambria Math"/>
+                </w:rPr>
+                <m:t>jerk</m:t>
+              </m:r>
+            </m:e>
+          </m:d>
+          <m:r>
+            <w:rPr>
+              <w:rFonts w:ascii="Cambria Math" w:hAnsi="Cambria Math"/>
+            </w:rPr>
+            <m:t>→0:cost→</m:t>
+          </m:r>
+          <m:f>
+            <m:fPr>
+              <m:ctrlPr>
+                <w:rPr>
+                  <w:rFonts w:ascii="Cambria Math" w:hAnsi="Cambria Math"/>
+                  <w:i/>
+                </w:rPr>
+              </m:ctrlPr>
+            </m:fPr>
+            <m:num>
+              <m:r>
+                <w:rPr>
+                  <w:rFonts w:ascii="Cambria Math" w:hAnsi="Cambria Math"/>
+                </w:rPr>
+                <m:t>e-1</m:t>
+              </m:r>
+            </m:num>
+            <m:den>
+              <m:r>
+                <w:rPr>
+                  <w:rFonts w:ascii="Cambria Math" w:hAnsi="Cambria Math"/>
+                </w:rPr>
+                <m:t>e+1</m:t>
+              </m:r>
+            </m:den>
+          </m:f>
+          <m:r>
+            <w:rPr>
+              <w:rFonts w:ascii="Cambria Math" w:hAnsi="Cambria Math"/>
+            </w:rPr>
+            <m:t>≈</m:t>
+          </m:r>
+          <m:r>
+            <w:rPr>
+              <w:rFonts w:ascii="Cambria Math" w:hAnsi="Cambria Math"/>
+            </w:rPr>
+            <m:t>0.4</m:t>
+          </m:r>
+          <m:r>
+            <w:rPr>
+              <w:rFonts w:ascii="Cambria Math" w:hAnsi="Cambria Math"/>
+            </w:rPr>
+            <m:t>6</m:t>
           </m:r>
         </m:oMath>
       </m:oMathPara>
@@ -3654,6 +4760,8 @@
       <w:r>
         <w:t>total_jerk_cost</w:t>
       </w:r>
+      <w:bookmarkStart w:id="0" w:name="_GoBack"/>
+      <w:bookmarkEnd w:id="0"/>
     </w:p>
     <w:p>
       <m:oMathPara>
@@ -3781,13 +4889,7 @@
             <w:rPr>
               <w:rFonts w:ascii="Cambria Math" w:hAnsi="Cambria Math"/>
             </w:rPr>
-            <m:t>-</m:t>
-          </m:r>
-          <m:r>
-            <w:rPr>
-              <w:rFonts w:ascii="Cambria Math" w:hAnsi="Cambria Math"/>
-            </w:rPr>
-            <m:t>1</m:t>
+            <m:t>-1</m:t>
           </m:r>
         </m:oMath>
       </m:oMathPara>
@@ -3798,6 +4900,9 @@
       </w:r>
       <m:oMath>
         <m:r>
+          <m:rPr>
+            <m:sty m:val="p"/>
+          </m:rPr>
           <w:rPr>
             <w:rFonts w:ascii="Cambria Math" w:hAnsi="Cambria Math"/>
           </w:rPr>
@@ -3876,21 +4981,12 @@
             <w:rPr>
               <w:rFonts w:ascii="Cambria Math" w:hAnsi="Cambria Math"/>
             </w:rPr>
-            <m:t>→0:cost→</m:t>
-          </m:r>
-          <m:r>
-            <w:rPr>
-              <w:rFonts w:ascii="Cambria Math" w:hAnsi="Cambria Math"/>
-            </w:rPr>
-            <m:t>0</m:t>
+            <m:t>→0:cost→0</m:t>
           </m:r>
         </m:oMath>
       </m:oMathPara>
     </w:p>
-    <w:p>
-      <w:bookmarkStart w:id="0" w:name="_GoBack"/>
-      <w:bookmarkEnd w:id="0"/>
-    </w:p>
+    <w:p/>
     <w:sectPr>
       <w:pgSz w:w="12240" w:h="15840"/>
       <w:pgMar w:top="1440" w:right="1440" w:bottom="1440" w:left="1440" w:header="720" w:footer="720" w:gutter="0"/>
@@ -3902,7 +4998,7 @@
 </file>
 
 <file path=word/styles.xml><?xml version="1.0" encoding="utf-8"?>
-<w:styles xmlns:mc="http://schemas.openxmlformats.org/markup-compatibility/2006" xmlns:r="http://schemas.openxmlformats.org/officeDocument/2006/relationships" xmlns:w="http://schemas.openxmlformats.org/wordprocessingml/2006/main" xmlns:w14="http://schemas.microsoft.com/office/word/2010/wordml" xmlns:w15="http://schemas.microsoft.com/office/word/2012/wordml" xmlns:w16se="http://schemas.microsoft.com/office/word/2015/wordml/symex" mc:Ignorable="w14 w15 w16se">
+<w:styles xmlns:mc="http://schemas.openxmlformats.org/markup-compatibility/2006" xmlns:r="http://schemas.openxmlformats.org/officeDocument/2006/relationships" xmlns:w="http://schemas.openxmlformats.org/wordprocessingml/2006/main" xmlns:w14="http://schemas.microsoft.com/office/word/2010/wordml" xmlns:w15="http://schemas.microsoft.com/office/word/2012/wordml" xmlns:w16cid="http://schemas.microsoft.com/office/word/2016/wordml/cid" xmlns:w16se="http://schemas.microsoft.com/office/word/2015/wordml/symex" mc:Ignorable="w14 w15 w16se w16cid">
   <w:docDefaults>
     <w:rPrDefault>
       <w:rPr>
@@ -3918,7 +5014,7 @@
       </w:pPr>
     </w:pPrDefault>
   </w:docDefaults>
-  <w:latentStyles w:defLockedState="0" w:defUIPriority="99" w:defSemiHidden="0" w:defUnhideWhenUsed="0" w:defQFormat="0" w:count="371">
+  <w:latentStyles w:defLockedState="0" w:defUIPriority="99" w:defSemiHidden="0" w:defUnhideWhenUsed="0" w:defQFormat="0" w:count="375">
     <w:lsdException w:name="Normal" w:uiPriority="0" w:qFormat="1"/>
     <w:lsdException w:name="heading 1" w:uiPriority="9" w:qFormat="1"/>
     <w:lsdException w:name="heading 2" w:semiHidden="1" w:uiPriority="9" w:unhideWhenUsed="1" w:qFormat="1"/>
@@ -4290,6 +5386,10 @@
     <w:lsdException w:name="List Table 5 Dark Accent 6" w:uiPriority="50"/>
     <w:lsdException w:name="List Table 6 Colorful Accent 6" w:uiPriority="51"/>
     <w:lsdException w:name="List Table 7 Colorful Accent 6" w:uiPriority="52"/>
+    <w:lsdException w:name="Mention" w:semiHidden="1" w:unhideWhenUsed="1"/>
+    <w:lsdException w:name="Smart Hyperlink" w:semiHidden="1" w:unhideWhenUsed="1"/>
+    <w:lsdException w:name="Hashtag" w:semiHidden="1" w:unhideWhenUsed="1"/>
+    <w:lsdException w:name="Unresolved Mention" w:semiHidden="1" w:unhideWhenUsed="1"/>
   </w:latentStyles>
   <w:style w:type="paragraph" w:default="1" w:styleId="Normal">
     <w:name w:val="Normal"/>

</xml_diff>